<commit_message>
conclusao added e documentacao formatada
</commit_message>
<xml_diff>
--- a/trabalho final/Sumário.docx
+++ b/trabalho final/Sumário.docx
@@ -63,18 +63,28 @@
             <w:pStyle w:val="SemEspaamento"/>
             <w:rPr>
               <w:rFonts w:ascii="Arial" w:hAnsi="Arial" w:cs="Arial"/>
-              <w:sz w:val="24"/>
-              <w:szCs w:val="24"/>
-            </w:rPr>
-          </w:pPr>
-          <w:r>
-            <w:rPr>
-              <w:rFonts w:ascii="Arial" w:hAnsi="Arial" w:cs="Arial"/>
-              <w:b/>
-              <w:sz w:val="24"/>
-              <w:szCs w:val="24"/>
-            </w:rPr>
-            <w:t>1.Introdução</w:t>
+              <w:b/>
+              <w:sz w:val="24"/>
+              <w:szCs w:val="24"/>
+            </w:rPr>
+          </w:pPr>
+          <w:r>
+            <w:rPr>
+              <w:rFonts w:ascii="Arial" w:hAnsi="Arial" w:cs="Arial"/>
+              <w:b/>
+              <w:sz w:val="24"/>
+              <w:szCs w:val="24"/>
+            </w:rPr>
+            <w:t>1</w:t>
+          </w:r>
+          <w:r>
+            <w:rPr>
+              <w:rFonts w:ascii="Arial" w:hAnsi="Arial" w:cs="Arial"/>
+              <w:b/>
+              <w:sz w:val="24"/>
+              <w:szCs w:val="24"/>
+            </w:rPr>
+            <w:t xml:space="preserve"> INTRODUÇÃO</w:t>
           </w:r>
           <w:r>
             <w:rPr>
@@ -99,19 +109,38 @@
             <w:pStyle w:val="SemEspaamento"/>
             <w:rPr>
               <w:rFonts w:ascii="Arial" w:hAnsi="Arial" w:cs="Arial"/>
-              <w:b/>
-              <w:sz w:val="24"/>
-              <w:szCs w:val="24"/>
-            </w:rPr>
-          </w:pPr>
-          <w:r>
-            <w:rPr>
-              <w:rFonts w:ascii="Arial" w:hAnsi="Arial" w:cs="Arial"/>
-              <w:b/>
-              <w:sz w:val="24"/>
-              <w:szCs w:val="24"/>
-            </w:rPr>
-            <w:t>2.Objetivo do projeto</w:t>
+              <w:sz w:val="24"/>
+              <w:szCs w:val="24"/>
+            </w:rPr>
+          </w:pPr>
+        </w:p>
+        <w:p>
+          <w:pPr>
+            <w:pStyle w:val="SemEspaamento"/>
+            <w:rPr>
+              <w:rFonts w:ascii="Arial" w:hAnsi="Arial" w:cs="Arial"/>
+              <w:b/>
+              <w:sz w:val="24"/>
+              <w:szCs w:val="24"/>
+            </w:rPr>
+          </w:pPr>
+          <w:r>
+            <w:rPr>
+              <w:rFonts w:ascii="Arial" w:hAnsi="Arial" w:cs="Arial"/>
+              <w:b/>
+              <w:sz w:val="24"/>
+              <w:szCs w:val="24"/>
+            </w:rPr>
+            <w:t>2</w:t>
+          </w:r>
+          <w:r>
+            <w:rPr>
+              <w:rFonts w:ascii="Arial" w:hAnsi="Arial" w:cs="Arial"/>
+              <w:b/>
+              <w:sz w:val="24"/>
+              <w:szCs w:val="24"/>
+            </w:rPr>
+            <w:t xml:space="preserve"> OBJETIVO DO PROJETO</w:t>
           </w:r>
           <w:r>
             <w:rPr>
@@ -141,6 +170,17 @@
               <w:szCs w:val="24"/>
             </w:rPr>
           </w:pPr>
+        </w:p>
+        <w:p>
+          <w:pPr>
+            <w:pStyle w:val="SemEspaamento"/>
+            <w:rPr>
+              <w:rFonts w:ascii="Arial" w:hAnsi="Arial" w:cs="Arial"/>
+              <w:b/>
+              <w:sz w:val="24"/>
+              <w:szCs w:val="24"/>
+            </w:rPr>
+          </w:pPr>
           <w:r>
             <w:rPr>
               <w:rFonts w:ascii="Arial" w:hAnsi="Arial" w:cs="Arial"/>
@@ -157,7 +197,7 @@
               <w:sz w:val="24"/>
               <w:szCs w:val="24"/>
             </w:rPr>
-            <w:t>.Justificativa do projeto</w:t>
+            <w:t xml:space="preserve"> JUSTIFICATIVA DO PROJETO</w:t>
           </w:r>
           <w:r>
             <w:rPr>
@@ -187,6 +227,17 @@
               <w:szCs w:val="24"/>
             </w:rPr>
           </w:pPr>
+        </w:p>
+        <w:p>
+          <w:pPr>
+            <w:pStyle w:val="SemEspaamento"/>
+            <w:rPr>
+              <w:rFonts w:ascii="Arial" w:hAnsi="Arial" w:cs="Arial"/>
+              <w:b/>
+              <w:sz w:val="24"/>
+              <w:szCs w:val="24"/>
+            </w:rPr>
+          </w:pPr>
           <w:r>
             <w:rPr>
               <w:rFonts w:ascii="Arial" w:hAnsi="Arial" w:cs="Arial"/>
@@ -203,7 +254,7 @@
               <w:sz w:val="24"/>
               <w:szCs w:val="24"/>
             </w:rPr>
-            <w:t>.Fundamentação teórica</w:t>
+            <w:t xml:space="preserve"> FUNDAMENTAÇÃO TEÓRICA</w:t>
           </w:r>
           <w:r>
             <w:rPr>
@@ -328,7 +379,27 @@
               <w:szCs w:val="24"/>
               <w:lang w:val="en-US"/>
             </w:rPr>
-            <w:t xml:space="preserve">4.2 Ruby on Rails </w:t>
+            <w:t xml:space="preserve">4.2 </w:t>
+          </w:r>
+          <w:r>
+            <w:rPr>
+              <w:rFonts w:ascii="Arial" w:hAnsi="Arial" w:cs="Arial"/>
+              <w:b/>
+              <w:sz w:val="24"/>
+              <w:szCs w:val="24"/>
+              <w:lang w:val="en-US"/>
+            </w:rPr>
+            <w:t>Rails</w:t>
+          </w:r>
+          <w:r>
+            <w:rPr>
+              <w:rFonts w:ascii="Arial" w:hAnsi="Arial" w:cs="Arial"/>
+              <w:b/>
+              <w:sz w:val="24"/>
+              <w:szCs w:val="24"/>
+              <w:lang w:val="en-US"/>
+            </w:rPr>
+            <w:t xml:space="preserve"> </w:t>
           </w:r>
           <w:r>
             <w:rPr>
@@ -405,6 +476,85 @@
               <w:szCs w:val="24"/>
               <w:lang w:val="en-US"/>
             </w:rPr>
+            <w:t>1</w:t>
+          </w:r>
+          <w:r>
+            <w:rPr>
+              <w:rFonts w:ascii="Arial" w:hAnsi="Arial" w:cs="Arial"/>
+              <w:b/>
+              <w:sz w:val="24"/>
+              <w:szCs w:val="24"/>
+              <w:lang w:val="en-US"/>
+            </w:rPr>
+            <w:t>6</w:t>
+          </w:r>
+        </w:p>
+        <w:p>
+          <w:pPr>
+            <w:pStyle w:val="SemEspaamento"/>
+            <w:rPr>
+              <w:rFonts w:ascii="Arial" w:hAnsi="Arial" w:cs="Arial"/>
+              <w:b/>
+              <w:sz w:val="24"/>
+              <w:szCs w:val="24"/>
+              <w:lang w:val="en-US"/>
+            </w:rPr>
+          </w:pPr>
+          <w:r>
+            <w:rPr>
+              <w:rFonts w:ascii="Arial" w:hAnsi="Arial" w:cs="Arial"/>
+              <w:b/>
+              <w:sz w:val="24"/>
+              <w:szCs w:val="24"/>
+              <w:lang w:val="en-US"/>
+            </w:rPr>
+            <w:t>4.4</w:t>
+          </w:r>
+          <w:r>
+            <w:rPr>
+              <w:rFonts w:ascii="Arial" w:eastAsia="Times New Roman" w:hAnsi="Arial" w:cs="Arial"/>
+              <w:b/>
+              <w:sz w:val="24"/>
+              <w:szCs w:val="24"/>
+              <w:lang w:val="en-US"/>
+            </w:rPr>
+            <w:t xml:space="preserve"> H</w:t>
+          </w:r>
+          <w:r>
+            <w:rPr>
+              <w:rFonts w:ascii="Arial" w:eastAsia="Times New Roman" w:hAnsi="Arial" w:cs="Arial"/>
+              <w:b/>
+              <w:sz w:val="24"/>
+              <w:szCs w:val="24"/>
+              <w:lang w:val="en-US"/>
+            </w:rPr>
+            <w:t>aml</w:t>
+          </w:r>
+          <w:r>
+            <w:rPr>
+              <w:rFonts w:ascii="Arial" w:hAnsi="Arial" w:cs="Arial"/>
+              <w:sz w:val="24"/>
+              <w:szCs w:val="24"/>
+              <w:lang w:val="en-US"/>
+            </w:rPr>
+            <w:t xml:space="preserve"> </w:t>
+          </w:r>
+          <w:r>
+            <w:rPr>
+              <w:rFonts w:ascii="Arial" w:hAnsi="Arial" w:cs="Arial"/>
+              <w:sz w:val="24"/>
+              <w:szCs w:val="24"/>
+            </w:rPr>
+            <w:ptab w:relativeTo="margin" w:alignment="right" w:leader="dot"/>
+          </w:r>
+          <w:r>
+            <w:rPr>
+              <w:rFonts w:ascii="Arial" w:hAnsi="Arial" w:cs="Arial"/>
+              <w:b/>
+              <w:sz w:val="24"/>
+              <w:szCs w:val="24"/>
+              <w:lang w:val="en-US"/>
+            </w:rPr>
             <w:t>17</w:t>
           </w:r>
         </w:p>
@@ -427,7 +577,7 @@
               <w:szCs w:val="24"/>
               <w:lang w:val="en-US"/>
             </w:rPr>
-            <w:t>4.4</w:t>
+            <w:t>4.5</w:t>
           </w:r>
           <w:r>
             <w:rPr>
@@ -437,7 +587,17 @@
               <w:szCs w:val="24"/>
               <w:lang w:val="en-US"/>
             </w:rPr>
-            <w:t xml:space="preserve"> HAML</w:t>
+            <w:t xml:space="preserve"> S</w:t>
+          </w:r>
+          <w:r>
+            <w:rPr>
+              <w:rFonts w:ascii="Arial" w:eastAsia="Times New Roman" w:hAnsi="Arial" w:cs="Arial"/>
+              <w:b/>
+              <w:sz w:val="24"/>
+              <w:szCs w:val="24"/>
+              <w:lang w:val="en-US"/>
+            </w:rPr>
+            <w:t>ass</w:t>
           </w:r>
           <w:r>
             <w:rPr>
@@ -464,29 +624,29 @@
               <w:szCs w:val="24"/>
               <w:lang w:val="en-US"/>
             </w:rPr>
-            <w:t>17</w:t>
-          </w:r>
-        </w:p>
-        <w:p>
-          <w:pPr>
-            <w:pStyle w:val="SemEspaamento"/>
-            <w:rPr>
-              <w:rFonts w:ascii="Arial" w:hAnsi="Arial" w:cs="Arial"/>
-              <w:b/>
-              <w:sz w:val="24"/>
-              <w:szCs w:val="24"/>
-              <w:lang w:val="en-US"/>
-            </w:rPr>
-          </w:pPr>
-          <w:r>
-            <w:rPr>
-              <w:rFonts w:ascii="Arial" w:hAnsi="Arial" w:cs="Arial"/>
-              <w:b/>
-              <w:sz w:val="24"/>
-              <w:szCs w:val="24"/>
-              <w:lang w:val="en-US"/>
-            </w:rPr>
-            <w:t>4.5</w:t>
+            <w:t>18</w:t>
+          </w:r>
+        </w:p>
+        <w:p>
+          <w:pPr>
+            <w:pStyle w:val="SemEspaamento"/>
+            <w:rPr>
+              <w:rFonts w:ascii="Arial" w:hAnsi="Arial" w:cs="Arial"/>
+              <w:b/>
+              <w:sz w:val="24"/>
+              <w:szCs w:val="24"/>
+              <w:lang w:val="en-US"/>
+            </w:rPr>
+          </w:pPr>
+          <w:r>
+            <w:rPr>
+              <w:rFonts w:ascii="Arial" w:hAnsi="Arial" w:cs="Arial"/>
+              <w:b/>
+              <w:sz w:val="24"/>
+              <w:szCs w:val="24"/>
+              <w:lang w:val="en-US"/>
+            </w:rPr>
+            <w:t>4.6</w:t>
           </w:r>
           <w:r>
             <w:rPr>
@@ -496,7 +656,7 @@
               <w:szCs w:val="24"/>
               <w:lang w:val="en-US"/>
             </w:rPr>
-            <w:t xml:space="preserve"> SASS</w:t>
+            <w:t xml:space="preserve"> Twilio</w:t>
           </w:r>
           <w:r>
             <w:rPr>
@@ -545,7 +705,7 @@
               <w:szCs w:val="24"/>
               <w:lang w:val="en-US"/>
             </w:rPr>
-            <w:t>4.6</w:t>
+            <w:t>4.7</w:t>
           </w:r>
           <w:r>
             <w:rPr>
@@ -555,7 +715,7 @@
               <w:szCs w:val="24"/>
               <w:lang w:val="en-US"/>
             </w:rPr>
-            <w:t xml:space="preserve"> Twilio</w:t>
+            <w:t xml:space="preserve"> Qr-Code</w:t>
           </w:r>
           <w:r>
             <w:rPr>
@@ -582,46 +742,54 @@
               <w:szCs w:val="24"/>
               <w:lang w:val="en-US"/>
             </w:rPr>
-            <w:t>18</w:t>
-          </w:r>
-        </w:p>
-        <w:p>
-          <w:pPr>
-            <w:pStyle w:val="SemEspaamento"/>
-            <w:rPr>
-              <w:rFonts w:ascii="Arial" w:hAnsi="Arial" w:cs="Arial"/>
-              <w:b/>
-              <w:sz w:val="24"/>
-              <w:szCs w:val="24"/>
-              <w:lang w:val="en-US"/>
-            </w:rPr>
-          </w:pPr>
-          <w:r>
-            <w:rPr>
-              <w:rFonts w:ascii="Arial" w:hAnsi="Arial" w:cs="Arial"/>
-              <w:b/>
-              <w:sz w:val="24"/>
-              <w:szCs w:val="24"/>
-              <w:lang w:val="en-US"/>
-            </w:rPr>
-            <w:t>4.7</w:t>
+            <w:t>19</w:t>
+          </w:r>
+        </w:p>
+        <w:p>
+          <w:pPr>
+            <w:pStyle w:val="SemEspaamento"/>
+            <w:rPr>
+              <w:rFonts w:ascii="Arial" w:hAnsi="Arial" w:cs="Arial"/>
+              <w:b/>
+              <w:sz w:val="24"/>
+              <w:szCs w:val="24"/>
+              <w:lang w:val="en-US"/>
+            </w:rPr>
+          </w:pPr>
+        </w:p>
+        <w:p>
+          <w:pPr>
+            <w:pStyle w:val="SemEspaamento"/>
+            <w:rPr>
+              <w:rFonts w:ascii="Arial" w:hAnsi="Arial" w:cs="Arial"/>
+              <w:b/>
+              <w:sz w:val="24"/>
+              <w:szCs w:val="24"/>
+            </w:rPr>
+          </w:pPr>
+          <w:r>
+            <w:rPr>
+              <w:rFonts w:ascii="Arial" w:hAnsi="Arial" w:cs="Arial"/>
+              <w:b/>
+              <w:sz w:val="24"/>
+              <w:szCs w:val="24"/>
+            </w:rPr>
+            <w:t>5</w:t>
+          </w:r>
+          <w:r>
+            <w:rPr>
+              <w:rFonts w:ascii="Arial" w:hAnsi="Arial" w:cs="Arial"/>
+              <w:b/>
+              <w:sz w:val="24"/>
+              <w:szCs w:val="24"/>
+            </w:rPr>
+            <w:t xml:space="preserve"> ESTUDO DE CASO</w:t>
           </w:r>
           <w:r>
             <w:rPr>
               <w:rFonts w:ascii="Arial" w:eastAsia="Times New Roman" w:hAnsi="Arial" w:cs="Arial"/>
-              <w:b/>
-              <w:sz w:val="24"/>
-              <w:szCs w:val="24"/>
-              <w:lang w:val="en-US"/>
-            </w:rPr>
-            <w:t xml:space="preserve"> Qr-Code</w:t>
-          </w:r>
-          <w:r>
-            <w:rPr>
-              <w:rFonts w:ascii="Arial" w:hAnsi="Arial" w:cs="Arial"/>
-              <w:sz w:val="24"/>
-              <w:szCs w:val="24"/>
-              <w:lang w:val="en-US"/>
+              <w:sz w:val="24"/>
+              <w:szCs w:val="24"/>
             </w:rPr>
             <w:t xml:space="preserve"> </w:t>
           </w:r>
@@ -639,9 +807,8 @@
               <w:b/>
               <w:sz w:val="24"/>
               <w:szCs w:val="24"/>
-              <w:lang w:val="en-US"/>
-            </w:rPr>
-            <w:t>19</w:t>
+            </w:rPr>
+            <w:t>20</w:t>
           </w:r>
         </w:p>
         <w:p>
@@ -674,12 +841,21 @@
           </w:r>
           <w:r>
             <w:rPr>
+              <w:rFonts w:ascii="Arial" w:hAnsi="Arial" w:cs="Arial"/>
+              <w:b/>
+              <w:sz w:val="24"/>
+              <w:szCs w:val="24"/>
+            </w:rPr>
+            <w:t>1</w:t>
+          </w:r>
+          <w:r>
+            <w:rPr>
               <w:rFonts w:ascii="Arial" w:eastAsia="Times New Roman" w:hAnsi="Arial" w:cs="Arial"/>
               <w:b/>
               <w:sz w:val="24"/>
               <w:szCs w:val="24"/>
             </w:rPr>
-            <w:t xml:space="preserve"> Estudo de caso</w:t>
+            <w:t xml:space="preserve"> Descrição do sistema (regra de negócio</w:t>
           </w:r>
           <w:r>
             <w:rPr>
@@ -687,6 +863,119 @@
               <w:sz w:val="24"/>
               <w:szCs w:val="24"/>
             </w:rPr>
+            <w:t>)</w:t>
+          </w:r>
+          <w:r>
+            <w:rPr>
+              <w:rFonts w:ascii="Arial" w:hAnsi="Arial" w:cs="Arial"/>
+              <w:sz w:val="24"/>
+              <w:szCs w:val="24"/>
+            </w:rPr>
+            <w:ptab w:relativeTo="margin" w:alignment="right" w:leader="dot"/>
+          </w:r>
+          <w:r>
+            <w:rPr>
+              <w:rFonts w:ascii="Arial" w:hAnsi="Arial" w:cs="Arial"/>
+              <w:b/>
+              <w:sz w:val="24"/>
+              <w:szCs w:val="24"/>
+            </w:rPr>
+            <w:t>21</w:t>
+          </w:r>
+        </w:p>
+        <w:p>
+          <w:pPr>
+            <w:pStyle w:val="SemEspaamento"/>
+            <w:rPr>
+              <w:rFonts w:ascii="Arial" w:hAnsi="Arial" w:cs="Arial"/>
+              <w:b/>
+              <w:sz w:val="24"/>
+              <w:szCs w:val="24"/>
+            </w:rPr>
+          </w:pPr>
+        </w:p>
+        <w:p>
+          <w:pPr>
+            <w:pStyle w:val="SemEspaamento"/>
+            <w:rPr>
+              <w:rFonts w:ascii="Arial" w:hAnsi="Arial" w:cs="Arial"/>
+              <w:b/>
+              <w:sz w:val="24"/>
+              <w:szCs w:val="24"/>
+            </w:rPr>
+          </w:pPr>
+          <w:r>
+            <w:rPr>
+              <w:rFonts w:ascii="Arial" w:hAnsi="Arial" w:cs="Arial"/>
+              <w:b/>
+              <w:sz w:val="24"/>
+              <w:szCs w:val="24"/>
+            </w:rPr>
+            <w:t>6 CONCLUSÃO</w:t>
+          </w:r>
+          <w:r>
+            <w:rPr>
+              <w:rFonts w:ascii="Arial" w:hAnsi="Arial" w:cs="Arial"/>
+              <w:sz w:val="24"/>
+              <w:szCs w:val="24"/>
+            </w:rPr>
+            <w:ptab w:relativeTo="margin" w:alignment="right" w:leader="dot"/>
+          </w:r>
+          <w:r>
+            <w:rPr>
+              <w:rFonts w:ascii="Arial" w:hAnsi="Arial" w:cs="Arial"/>
+              <w:b/>
+              <w:sz w:val="24"/>
+              <w:szCs w:val="24"/>
+            </w:rPr>
+            <w:t>44</w:t>
+          </w:r>
+        </w:p>
+        <w:p>
+          <w:pPr>
+            <w:pStyle w:val="SemEspaamento"/>
+            <w:rPr>
+              <w:rFonts w:ascii="Arial" w:hAnsi="Arial" w:cs="Arial"/>
+              <w:b/>
+              <w:sz w:val="24"/>
+              <w:szCs w:val="24"/>
+            </w:rPr>
+          </w:pPr>
+        </w:p>
+        <w:p>
+          <w:pPr>
+            <w:pStyle w:val="SemEspaamento"/>
+            <w:rPr>
+              <w:rFonts w:ascii="Arial" w:hAnsi="Arial" w:cs="Arial"/>
+              <w:b/>
+              <w:sz w:val="24"/>
+              <w:szCs w:val="24"/>
+            </w:rPr>
+          </w:pPr>
+          <w:r>
+            <w:rPr>
+              <w:rFonts w:ascii="Arial" w:hAnsi="Arial" w:cs="Arial"/>
+              <w:b/>
+              <w:sz w:val="24"/>
+              <w:szCs w:val="24"/>
+            </w:rPr>
+            <w:t>6</w:t>
+          </w:r>
+          <w:r>
+            <w:rPr>
+              <w:rFonts w:ascii="Arial" w:eastAsia="Times New Roman" w:hAnsi="Arial" w:cs="Arial"/>
+              <w:b/>
+              <w:sz w:val="24"/>
+              <w:szCs w:val="24"/>
+            </w:rPr>
+            <w:t xml:space="preserve"> ELEMENTOS PÓS-TEXTUAIS</w:t>
+          </w:r>
+          <w:r>
+            <w:rPr>
+              <w:rFonts w:ascii="Arial" w:hAnsi="Arial" w:cs="Arial"/>
+              <w:sz w:val="24"/>
+              <w:szCs w:val="24"/>
+            </w:rPr>
             <w:t xml:space="preserve"> </w:t>
           </w:r>
           <w:r>
@@ -704,19 +993,8 @@
               <w:sz w:val="24"/>
               <w:szCs w:val="24"/>
             </w:rPr>
-            <w:t>20</w:t>
-          </w:r>
-        </w:p>
-        <w:p>
-          <w:pPr>
-            <w:pStyle w:val="SemEspaamento"/>
-            <w:rPr>
-              <w:rFonts w:ascii="Arial" w:hAnsi="Arial" w:cs="Arial"/>
-              <w:b/>
-              <w:sz w:val="24"/>
-              <w:szCs w:val="24"/>
-            </w:rPr>
-          </w:pPr>
+            <w:t>4</w:t>
+          </w:r>
           <w:r>
             <w:rPr>
               <w:rFonts w:ascii="Arial" w:hAnsi="Arial" w:cs="Arial"/>
@@ -726,23 +1004,25 @@
             </w:rPr>
             <w:t>5</w:t>
           </w:r>
-          <w:r>
-            <w:rPr>
-              <w:rFonts w:ascii="Arial" w:hAnsi="Arial" w:cs="Arial"/>
-              <w:b/>
-              <w:sz w:val="24"/>
-              <w:szCs w:val="24"/>
-            </w:rPr>
-            <w:t>.</w:t>
-          </w:r>
-          <w:r>
-            <w:rPr>
-              <w:rFonts w:ascii="Arial" w:hAnsi="Arial" w:cs="Arial"/>
-              <w:b/>
-              <w:sz w:val="24"/>
-              <w:szCs w:val="24"/>
-            </w:rPr>
-            <w:t>1</w:t>
+        </w:p>
+        <w:p>
+          <w:pPr>
+            <w:pStyle w:val="SemEspaamento"/>
+            <w:rPr>
+              <w:rFonts w:ascii="Arial" w:hAnsi="Arial" w:cs="Arial"/>
+              <w:b/>
+              <w:sz w:val="24"/>
+              <w:szCs w:val="24"/>
+            </w:rPr>
+          </w:pPr>
+          <w:r>
+            <w:rPr>
+              <w:rFonts w:ascii="Arial" w:hAnsi="Arial" w:cs="Arial"/>
+              <w:b/>
+              <w:sz w:val="24"/>
+              <w:szCs w:val="24"/>
+            </w:rPr>
+            <w:t>6.1</w:t>
           </w:r>
           <w:r>
             <w:rPr>
@@ -751,15 +1031,81 @@
               <w:sz w:val="24"/>
               <w:szCs w:val="24"/>
             </w:rPr>
-            <w:t xml:space="preserve"> Descrição do sistema (regra de negócio</w:t>
+            <w:t xml:space="preserve"> Dicionário de dados (glossário)</w:t>
+          </w:r>
+          <w:r>
+            <w:rPr>
+              <w:rFonts w:ascii="Arial" w:hAnsi="Arial" w:cs="Arial"/>
+              <w:sz w:val="24"/>
+              <w:szCs w:val="24"/>
+            </w:rPr>
+            <w:ptab w:relativeTo="margin" w:alignment="right" w:leader="dot"/>
+          </w:r>
+          <w:r>
+            <w:rPr>
+              <w:rFonts w:ascii="Arial" w:hAnsi="Arial" w:cs="Arial"/>
+              <w:b/>
+              <w:sz w:val="24"/>
+              <w:szCs w:val="24"/>
+            </w:rPr>
+            <w:t>45</w:t>
+          </w:r>
+        </w:p>
+        <w:p>
+          <w:pPr>
+            <w:pStyle w:val="SemEspaamento"/>
+            <w:rPr>
+              <w:rFonts w:ascii="Arial" w:hAnsi="Arial" w:cs="Arial"/>
+              <w:b/>
+              <w:sz w:val="24"/>
+              <w:szCs w:val="24"/>
+            </w:rPr>
+          </w:pPr>
+        </w:p>
+        <w:p>
+          <w:pPr>
+            <w:pStyle w:val="SemEspaamento"/>
+            <w:rPr>
+              <w:rFonts w:ascii="Arial" w:hAnsi="Arial" w:cs="Arial"/>
+              <w:b/>
+              <w:sz w:val="24"/>
+              <w:szCs w:val="24"/>
+            </w:rPr>
+          </w:pPr>
+          <w:r>
+            <w:rPr>
+              <w:rFonts w:ascii="Arial" w:hAnsi="Arial" w:cs="Arial"/>
+              <w:b/>
+              <w:sz w:val="24"/>
+              <w:szCs w:val="24"/>
+            </w:rPr>
+            <w:t>7</w:t>
           </w:r>
           <w:r>
             <w:rPr>
               <w:rFonts w:ascii="Arial" w:eastAsia="Times New Roman" w:hAnsi="Arial" w:cs="Arial"/>
-              <w:sz w:val="24"/>
-              <w:szCs w:val="24"/>
-            </w:rPr>
-            <w:t>)</w:t>
+              <w:b/>
+              <w:sz w:val="24"/>
+              <w:szCs w:val="24"/>
+            </w:rPr>
+            <w:t xml:space="preserve"> </w:t>
+          </w:r>
+          <w:r>
+            <w:rPr>
+              <w:rFonts w:ascii="Arial" w:eastAsia="Times New Roman" w:hAnsi="Arial" w:cs="Arial"/>
+              <w:b/>
+              <w:sz w:val="24"/>
+              <w:szCs w:val="24"/>
+            </w:rPr>
+            <w:t>REFERÊNCIAS</w:t>
+          </w:r>
+          <w:r>
+            <w:rPr>
+              <w:rFonts w:ascii="Arial" w:hAnsi="Arial" w:cs="Arial"/>
+              <w:sz w:val="24"/>
+              <w:szCs w:val="24"/>
+            </w:rPr>
+            <w:t xml:space="preserve"> </w:t>
           </w:r>
           <w:r>
             <w:rPr>
@@ -776,19 +1122,8 @@
               <w:sz w:val="24"/>
               <w:szCs w:val="24"/>
             </w:rPr>
-            <w:t>21</w:t>
-          </w:r>
-        </w:p>
-        <w:p>
-          <w:pPr>
-            <w:pStyle w:val="SemEspaamento"/>
-            <w:rPr>
-              <w:rFonts w:ascii="Arial" w:hAnsi="Arial" w:cs="Arial"/>
-              <w:b/>
-              <w:sz w:val="24"/>
-              <w:szCs w:val="24"/>
-            </w:rPr>
-          </w:pPr>
+            <w:t>4</w:t>
+          </w:r>
           <w:r>
             <w:rPr>
               <w:rFonts w:ascii="Arial" w:hAnsi="Arial" w:cs="Arial"/>
@@ -798,14 +1133,36 @@
             </w:rPr>
             <w:t>6</w:t>
           </w:r>
-          <w:r>
-            <w:rPr>
-              <w:rFonts w:ascii="Arial" w:hAnsi="Arial" w:cs="Arial"/>
-              <w:b/>
-              <w:sz w:val="24"/>
-              <w:szCs w:val="24"/>
-            </w:rPr>
-            <w:t>.</w:t>
+        </w:p>
+        <w:p>
+          <w:pPr>
+            <w:pStyle w:val="SemEspaamento"/>
+            <w:rPr>
+              <w:rFonts w:ascii="Arial" w:hAnsi="Arial" w:cs="Arial"/>
+              <w:b/>
+              <w:sz w:val="24"/>
+              <w:szCs w:val="24"/>
+            </w:rPr>
+          </w:pPr>
+        </w:p>
+        <w:p>
+          <w:pPr>
+            <w:pStyle w:val="SemEspaamento"/>
+            <w:rPr>
+              <w:rFonts w:ascii="Arial" w:hAnsi="Arial" w:cs="Arial"/>
+              <w:b/>
+              <w:sz w:val="24"/>
+              <w:szCs w:val="24"/>
+            </w:rPr>
+          </w:pPr>
+          <w:r>
+            <w:rPr>
+              <w:rFonts w:ascii="Arial" w:hAnsi="Arial" w:cs="Arial"/>
+              <w:b/>
+              <w:sz w:val="24"/>
+              <w:szCs w:val="24"/>
+            </w:rPr>
+            <w:t>8</w:t>
           </w:r>
           <w:r>
             <w:rPr>
@@ -814,18 +1171,27 @@
               <w:sz w:val="24"/>
               <w:szCs w:val="24"/>
             </w:rPr>
-            <w:t xml:space="preserve"> ELEMENTOS PÓS-TEXTUAIS</w:t>
-          </w:r>
-          <w:r>
-            <w:rPr>
-              <w:rFonts w:ascii="Arial" w:hAnsi="Arial" w:cs="Arial"/>
-              <w:sz w:val="24"/>
-              <w:szCs w:val="24"/>
-            </w:rPr>
             <w:t xml:space="preserve"> </w:t>
           </w:r>
           <w:r>
             <w:rPr>
+              <w:rFonts w:ascii="Arial" w:eastAsia="Times New Roman" w:hAnsi="Arial" w:cs="Arial"/>
+              <w:b/>
+              <w:sz w:val="24"/>
+              <w:szCs w:val="24"/>
+            </w:rPr>
+            <w:t>ANEXO</w:t>
+          </w:r>
+          <w:r>
+            <w:rPr>
+              <w:rFonts w:ascii="Arial" w:hAnsi="Arial" w:cs="Arial"/>
+              <w:sz w:val="24"/>
+              <w:szCs w:val="24"/>
+            </w:rPr>
+            <w:t xml:space="preserve"> </w:t>
+          </w:r>
+          <w:r>
+            <w:rPr>
               <w:rFonts w:ascii="Arial" w:hAnsi="Arial" w:cs="Arial"/>
               <w:sz w:val="24"/>
               <w:szCs w:val="24"/>
@@ -839,28 +1205,8 @@
               <w:sz w:val="24"/>
               <w:szCs w:val="24"/>
             </w:rPr>
-            <w:t>3</w:t>
-          </w:r>
-          <w:r>
-            <w:rPr>
-              <w:rFonts w:ascii="Arial" w:hAnsi="Arial" w:cs="Arial"/>
-              <w:b/>
-              <w:sz w:val="24"/>
-              <w:szCs w:val="24"/>
-            </w:rPr>
-            <w:t>2</w:t>
-          </w:r>
-        </w:p>
-        <w:p>
-          <w:pPr>
-            <w:pStyle w:val="SemEspaamento"/>
-            <w:rPr>
-              <w:rFonts w:ascii="Arial" w:hAnsi="Arial" w:cs="Arial"/>
-              <w:b/>
-              <w:sz w:val="24"/>
-              <w:szCs w:val="24"/>
-            </w:rPr>
-          </w:pPr>
+            <w:t>4</w:t>
+          </w:r>
           <w:r>
             <w:rPr>
               <w:rFonts w:ascii="Arial" w:hAnsi="Arial" w:cs="Arial"/>
@@ -869,186 +1215,6 @@
               <w:szCs w:val="24"/>
             </w:rPr>
             <w:t>7</w:t>
-          </w:r>
-          <w:r>
-            <w:rPr>
-              <w:rFonts w:ascii="Arial" w:hAnsi="Arial" w:cs="Arial"/>
-              <w:b/>
-              <w:sz w:val="24"/>
-              <w:szCs w:val="24"/>
-            </w:rPr>
-            <w:t>.</w:t>
-          </w:r>
-          <w:r>
-            <w:rPr>
-              <w:rFonts w:ascii="Arial" w:eastAsia="Times New Roman" w:hAnsi="Arial" w:cs="Arial"/>
-              <w:b/>
-              <w:sz w:val="24"/>
-              <w:szCs w:val="24"/>
-            </w:rPr>
-            <w:t xml:space="preserve"> Apêndice A </w:t>
-          </w:r>
-          <w:r>
-            <w:rPr>
-              <w:rFonts w:ascii="Arial" w:hAnsi="Arial" w:cs="Arial"/>
-              <w:sz w:val="24"/>
-              <w:szCs w:val="24"/>
-            </w:rPr>
-            <w:ptab w:relativeTo="margin" w:alignment="right" w:leader="dot"/>
-          </w:r>
-          <w:r>
-            <w:rPr>
-              <w:rFonts w:ascii="Arial" w:hAnsi="Arial" w:cs="Arial"/>
-              <w:b/>
-              <w:sz w:val="24"/>
-              <w:szCs w:val="24"/>
-            </w:rPr>
-            <w:t>3</w:t>
-          </w:r>
-          <w:r>
-            <w:rPr>
-              <w:rFonts w:ascii="Arial" w:hAnsi="Arial" w:cs="Arial"/>
-              <w:b/>
-              <w:sz w:val="24"/>
-              <w:szCs w:val="24"/>
-            </w:rPr>
-            <w:t>2</w:t>
-          </w:r>
-        </w:p>
-        <w:p>
-          <w:pPr>
-            <w:pStyle w:val="SemEspaamento"/>
-            <w:rPr>
-              <w:rFonts w:ascii="Arial" w:hAnsi="Arial" w:cs="Arial"/>
-              <w:b/>
-              <w:sz w:val="24"/>
-              <w:szCs w:val="24"/>
-            </w:rPr>
-          </w:pPr>
-          <w:r>
-            <w:rPr>
-              <w:rFonts w:ascii="Arial" w:hAnsi="Arial" w:cs="Arial"/>
-              <w:b/>
-              <w:sz w:val="24"/>
-              <w:szCs w:val="24"/>
-            </w:rPr>
-            <w:t>8</w:t>
-          </w:r>
-          <w:r>
-            <w:rPr>
-              <w:rFonts w:ascii="Arial" w:hAnsi="Arial" w:cs="Arial"/>
-              <w:b/>
-              <w:sz w:val="24"/>
-              <w:szCs w:val="24"/>
-            </w:rPr>
-            <w:t>.</w:t>
-          </w:r>
-          <w:r>
-            <w:rPr>
-              <w:rFonts w:ascii="Arial" w:eastAsia="Times New Roman" w:hAnsi="Arial" w:cs="Arial"/>
-              <w:b/>
-              <w:sz w:val="24"/>
-              <w:szCs w:val="24"/>
-            </w:rPr>
-            <w:t xml:space="preserve"> Dicionário de dados (glossário)</w:t>
-          </w:r>
-          <w:r>
-            <w:rPr>
-              <w:rFonts w:ascii="Arial" w:hAnsi="Arial" w:cs="Arial"/>
-              <w:sz w:val="24"/>
-              <w:szCs w:val="24"/>
-            </w:rPr>
-            <w:ptab w:relativeTo="margin" w:alignment="right" w:leader="dot"/>
-          </w:r>
-          <w:r>
-            <w:rPr>
-              <w:rFonts w:ascii="Arial" w:hAnsi="Arial" w:cs="Arial"/>
-              <w:b/>
-              <w:sz w:val="24"/>
-              <w:szCs w:val="24"/>
-            </w:rPr>
-            <w:t>3</w:t>
-          </w:r>
-          <w:r>
-            <w:rPr>
-              <w:rFonts w:ascii="Arial" w:hAnsi="Arial" w:cs="Arial"/>
-              <w:b/>
-              <w:sz w:val="24"/>
-              <w:szCs w:val="24"/>
-            </w:rPr>
-            <w:t>2</w:t>
-          </w:r>
-        </w:p>
-        <w:p>
-          <w:pPr>
-            <w:pStyle w:val="SemEspaamento"/>
-            <w:rPr>
-              <w:rFonts w:ascii="Arial" w:hAnsi="Arial" w:cs="Arial"/>
-              <w:b/>
-              <w:sz w:val="24"/>
-              <w:szCs w:val="24"/>
-            </w:rPr>
-          </w:pPr>
-          <w:r>
-            <w:rPr>
-              <w:rFonts w:ascii="Arial" w:hAnsi="Arial" w:cs="Arial"/>
-              <w:b/>
-              <w:sz w:val="24"/>
-              <w:szCs w:val="24"/>
-            </w:rPr>
-            <w:t>9</w:t>
-          </w:r>
-          <w:r>
-            <w:rPr>
-              <w:rFonts w:ascii="Arial" w:hAnsi="Arial" w:cs="Arial"/>
-              <w:b/>
-              <w:sz w:val="24"/>
-              <w:szCs w:val="24"/>
-            </w:rPr>
-            <w:t>.</w:t>
-          </w:r>
-          <w:r>
-            <w:rPr>
-              <w:rFonts w:ascii="Arial" w:eastAsia="Times New Roman" w:hAnsi="Arial" w:cs="Arial"/>
-              <w:b/>
-              <w:sz w:val="24"/>
-              <w:szCs w:val="24"/>
-            </w:rPr>
-            <w:t xml:space="preserve"> Referências Bibliográficas</w:t>
-          </w:r>
-          <w:r>
-            <w:rPr>
-              <w:rFonts w:ascii="Arial" w:hAnsi="Arial" w:cs="Arial"/>
-              <w:sz w:val="24"/>
-              <w:szCs w:val="24"/>
-            </w:rPr>
-            <w:t xml:space="preserve"> </w:t>
-          </w:r>
-          <w:r>
-            <w:rPr>
-              <w:rFonts w:ascii="Arial" w:hAnsi="Arial" w:cs="Arial"/>
-              <w:sz w:val="24"/>
-              <w:szCs w:val="24"/>
-            </w:rPr>
-            <w:ptab w:relativeTo="margin" w:alignment="right" w:leader="dot"/>
-          </w:r>
-          <w:r>
-            <w:rPr>
-              <w:rFonts w:ascii="Arial" w:hAnsi="Arial" w:cs="Arial"/>
-              <w:b/>
-              <w:sz w:val="24"/>
-              <w:szCs w:val="24"/>
-            </w:rPr>
-            <w:t>3</w:t>
-          </w:r>
-          <w:r>
-            <w:rPr>
-              <w:rFonts w:ascii="Arial" w:hAnsi="Arial" w:cs="Arial"/>
-              <w:b/>
-              <w:sz w:val="24"/>
-              <w:szCs w:val="24"/>
-            </w:rPr>
-            <w:t>4</w:t>
           </w:r>
         </w:p>
         <w:p>
@@ -1792,7 +1958,7 @@
 </file>
 
 <file path=customXml/itemProps1.xml><?xml version="1.0" encoding="utf-8"?>
-<ds:datastoreItem xmlns:ds="http://schemas.openxmlformats.org/officeDocument/2006/customXml" ds:itemID="{B13CE556-2545-4165-8E16-97B39140004D}">
+<ds:datastoreItem xmlns:ds="http://schemas.openxmlformats.org/officeDocument/2006/customXml" ds:itemID="{33D6DEB1-8838-4BF3-B9C7-ACD147655672}">
   <ds:schemaRefs>
     <ds:schemaRef ds:uri="http://schemas.openxmlformats.org/officeDocument/2006/bibliography"/>
   </ds:schemaRefs>

</xml_diff>

<commit_message>
tela cadastro hemocentro documentada
</commit_message>
<xml_diff>
--- a/trabalho final/Sumário.docx
+++ b/trabalho final/Sumário.docx
@@ -63,18 +63,28 @@
             <w:pStyle w:val="SemEspaamento"/>
             <w:rPr>
               <w:rFonts w:ascii="Arial" w:hAnsi="Arial" w:cs="Arial"/>
-              <w:sz w:val="24"/>
-              <w:szCs w:val="24"/>
-            </w:rPr>
-          </w:pPr>
-          <w:r>
-            <w:rPr>
-              <w:rFonts w:ascii="Arial" w:hAnsi="Arial" w:cs="Arial"/>
-              <w:b/>
-              <w:sz w:val="24"/>
-              <w:szCs w:val="24"/>
-            </w:rPr>
-            <w:t>1.Introdução</w:t>
+              <w:b/>
+              <w:sz w:val="24"/>
+              <w:szCs w:val="24"/>
+            </w:rPr>
+          </w:pPr>
+          <w:r>
+            <w:rPr>
+              <w:rFonts w:ascii="Arial" w:hAnsi="Arial" w:cs="Arial"/>
+              <w:b/>
+              <w:sz w:val="24"/>
+              <w:szCs w:val="24"/>
+            </w:rPr>
+            <w:t>1</w:t>
+          </w:r>
+          <w:r>
+            <w:rPr>
+              <w:rFonts w:ascii="Arial" w:hAnsi="Arial" w:cs="Arial"/>
+              <w:b/>
+              <w:sz w:val="24"/>
+              <w:szCs w:val="24"/>
+            </w:rPr>
+            <w:t xml:space="preserve"> INTRODUÇÃO</w:t>
           </w:r>
           <w:r>
             <w:rPr>
@@ -99,19 +109,38 @@
             <w:pStyle w:val="SemEspaamento"/>
             <w:rPr>
               <w:rFonts w:ascii="Arial" w:hAnsi="Arial" w:cs="Arial"/>
-              <w:b/>
-              <w:sz w:val="24"/>
-              <w:szCs w:val="24"/>
-            </w:rPr>
-          </w:pPr>
-          <w:r>
-            <w:rPr>
-              <w:rFonts w:ascii="Arial" w:hAnsi="Arial" w:cs="Arial"/>
-              <w:b/>
-              <w:sz w:val="24"/>
-              <w:szCs w:val="24"/>
-            </w:rPr>
-            <w:t>2.Objetivo do projeto</w:t>
+              <w:sz w:val="24"/>
+              <w:szCs w:val="24"/>
+            </w:rPr>
+          </w:pPr>
+        </w:p>
+        <w:p>
+          <w:pPr>
+            <w:pStyle w:val="SemEspaamento"/>
+            <w:rPr>
+              <w:rFonts w:ascii="Arial" w:hAnsi="Arial" w:cs="Arial"/>
+              <w:b/>
+              <w:sz w:val="24"/>
+              <w:szCs w:val="24"/>
+            </w:rPr>
+          </w:pPr>
+          <w:r>
+            <w:rPr>
+              <w:rFonts w:ascii="Arial" w:hAnsi="Arial" w:cs="Arial"/>
+              <w:b/>
+              <w:sz w:val="24"/>
+              <w:szCs w:val="24"/>
+            </w:rPr>
+            <w:t>2</w:t>
+          </w:r>
+          <w:r>
+            <w:rPr>
+              <w:rFonts w:ascii="Arial" w:hAnsi="Arial" w:cs="Arial"/>
+              <w:b/>
+              <w:sz w:val="24"/>
+              <w:szCs w:val="24"/>
+            </w:rPr>
+            <w:t xml:space="preserve"> OBJETIVO DO PROJETO</w:t>
           </w:r>
           <w:r>
             <w:rPr>
@@ -141,6 +170,17 @@
               <w:szCs w:val="24"/>
             </w:rPr>
           </w:pPr>
+        </w:p>
+        <w:p>
+          <w:pPr>
+            <w:pStyle w:val="SemEspaamento"/>
+            <w:rPr>
+              <w:rFonts w:ascii="Arial" w:hAnsi="Arial" w:cs="Arial"/>
+              <w:b/>
+              <w:sz w:val="24"/>
+              <w:szCs w:val="24"/>
+            </w:rPr>
+          </w:pPr>
           <w:r>
             <w:rPr>
               <w:rFonts w:ascii="Arial" w:hAnsi="Arial" w:cs="Arial"/>
@@ -157,7 +197,7 @@
               <w:sz w:val="24"/>
               <w:szCs w:val="24"/>
             </w:rPr>
-            <w:t>.Justificativa do projeto</w:t>
+            <w:t xml:space="preserve"> JUSTIFICATIVA DO PROJETO</w:t>
           </w:r>
           <w:r>
             <w:rPr>
@@ -187,6 +227,17 @@
               <w:szCs w:val="24"/>
             </w:rPr>
           </w:pPr>
+        </w:p>
+        <w:p>
+          <w:pPr>
+            <w:pStyle w:val="SemEspaamento"/>
+            <w:rPr>
+              <w:rFonts w:ascii="Arial" w:hAnsi="Arial" w:cs="Arial"/>
+              <w:b/>
+              <w:sz w:val="24"/>
+              <w:szCs w:val="24"/>
+            </w:rPr>
+          </w:pPr>
           <w:r>
             <w:rPr>
               <w:rFonts w:ascii="Arial" w:hAnsi="Arial" w:cs="Arial"/>
@@ -203,7 +254,7 @@
               <w:sz w:val="24"/>
               <w:szCs w:val="24"/>
             </w:rPr>
-            <w:t>.Fundamentação teórica</w:t>
+            <w:t xml:space="preserve"> FUNDAMENTAÇÃO TEÓRICA</w:t>
           </w:r>
           <w:r>
             <w:rPr>
@@ -328,7 +379,27 @@
               <w:szCs w:val="24"/>
               <w:lang w:val="en-US"/>
             </w:rPr>
-            <w:t xml:space="preserve">4.2 Ruby on Rails </w:t>
+            <w:t xml:space="preserve">4.2 </w:t>
+          </w:r>
+          <w:r>
+            <w:rPr>
+              <w:rFonts w:ascii="Arial" w:hAnsi="Arial" w:cs="Arial"/>
+              <w:b/>
+              <w:sz w:val="24"/>
+              <w:szCs w:val="24"/>
+              <w:lang w:val="en-US"/>
+            </w:rPr>
+            <w:t>Rails</w:t>
+          </w:r>
+          <w:r>
+            <w:rPr>
+              <w:rFonts w:ascii="Arial" w:hAnsi="Arial" w:cs="Arial"/>
+              <w:b/>
+              <w:sz w:val="24"/>
+              <w:szCs w:val="24"/>
+              <w:lang w:val="en-US"/>
+            </w:rPr>
+            <w:t xml:space="preserve"> </w:t>
           </w:r>
           <w:r>
             <w:rPr>
@@ -405,6 +476,85 @@
               <w:szCs w:val="24"/>
               <w:lang w:val="en-US"/>
             </w:rPr>
+            <w:t>1</w:t>
+          </w:r>
+          <w:r>
+            <w:rPr>
+              <w:rFonts w:ascii="Arial" w:hAnsi="Arial" w:cs="Arial"/>
+              <w:b/>
+              <w:sz w:val="24"/>
+              <w:szCs w:val="24"/>
+              <w:lang w:val="en-US"/>
+            </w:rPr>
+            <w:t>6</w:t>
+          </w:r>
+        </w:p>
+        <w:p>
+          <w:pPr>
+            <w:pStyle w:val="SemEspaamento"/>
+            <w:rPr>
+              <w:rFonts w:ascii="Arial" w:hAnsi="Arial" w:cs="Arial"/>
+              <w:b/>
+              <w:sz w:val="24"/>
+              <w:szCs w:val="24"/>
+              <w:lang w:val="en-US"/>
+            </w:rPr>
+          </w:pPr>
+          <w:r>
+            <w:rPr>
+              <w:rFonts w:ascii="Arial" w:hAnsi="Arial" w:cs="Arial"/>
+              <w:b/>
+              <w:sz w:val="24"/>
+              <w:szCs w:val="24"/>
+              <w:lang w:val="en-US"/>
+            </w:rPr>
+            <w:t>4.4</w:t>
+          </w:r>
+          <w:r>
+            <w:rPr>
+              <w:rFonts w:ascii="Arial" w:eastAsia="Times New Roman" w:hAnsi="Arial" w:cs="Arial"/>
+              <w:b/>
+              <w:sz w:val="24"/>
+              <w:szCs w:val="24"/>
+              <w:lang w:val="en-US"/>
+            </w:rPr>
+            <w:t xml:space="preserve"> H</w:t>
+          </w:r>
+          <w:r>
+            <w:rPr>
+              <w:rFonts w:ascii="Arial" w:eastAsia="Times New Roman" w:hAnsi="Arial" w:cs="Arial"/>
+              <w:b/>
+              <w:sz w:val="24"/>
+              <w:szCs w:val="24"/>
+              <w:lang w:val="en-US"/>
+            </w:rPr>
+            <w:t>aml</w:t>
+          </w:r>
+          <w:r>
+            <w:rPr>
+              <w:rFonts w:ascii="Arial" w:hAnsi="Arial" w:cs="Arial"/>
+              <w:sz w:val="24"/>
+              <w:szCs w:val="24"/>
+              <w:lang w:val="en-US"/>
+            </w:rPr>
+            <w:t xml:space="preserve"> </w:t>
+          </w:r>
+          <w:r>
+            <w:rPr>
+              <w:rFonts w:ascii="Arial" w:hAnsi="Arial" w:cs="Arial"/>
+              <w:sz w:val="24"/>
+              <w:szCs w:val="24"/>
+            </w:rPr>
+            <w:ptab w:relativeTo="margin" w:alignment="right" w:leader="dot"/>
+          </w:r>
+          <w:r>
+            <w:rPr>
+              <w:rFonts w:ascii="Arial" w:hAnsi="Arial" w:cs="Arial"/>
+              <w:b/>
+              <w:sz w:val="24"/>
+              <w:szCs w:val="24"/>
+              <w:lang w:val="en-US"/>
+            </w:rPr>
             <w:t>17</w:t>
           </w:r>
         </w:p>
@@ -427,7 +577,7 @@
               <w:szCs w:val="24"/>
               <w:lang w:val="en-US"/>
             </w:rPr>
-            <w:t>4.4</w:t>
+            <w:t>4.5</w:t>
           </w:r>
           <w:r>
             <w:rPr>
@@ -437,7 +587,17 @@
               <w:szCs w:val="24"/>
               <w:lang w:val="en-US"/>
             </w:rPr>
-            <w:t xml:space="preserve"> HAML</w:t>
+            <w:t xml:space="preserve"> S</w:t>
+          </w:r>
+          <w:r>
+            <w:rPr>
+              <w:rFonts w:ascii="Arial" w:eastAsia="Times New Roman" w:hAnsi="Arial" w:cs="Arial"/>
+              <w:b/>
+              <w:sz w:val="24"/>
+              <w:szCs w:val="24"/>
+              <w:lang w:val="en-US"/>
+            </w:rPr>
+            <w:t>ass</w:t>
           </w:r>
           <w:r>
             <w:rPr>
@@ -464,29 +624,29 @@
               <w:szCs w:val="24"/>
               <w:lang w:val="en-US"/>
             </w:rPr>
-            <w:t>17</w:t>
-          </w:r>
-        </w:p>
-        <w:p>
-          <w:pPr>
-            <w:pStyle w:val="SemEspaamento"/>
-            <w:rPr>
-              <w:rFonts w:ascii="Arial" w:hAnsi="Arial" w:cs="Arial"/>
-              <w:b/>
-              <w:sz w:val="24"/>
-              <w:szCs w:val="24"/>
-              <w:lang w:val="en-US"/>
-            </w:rPr>
-          </w:pPr>
-          <w:r>
-            <w:rPr>
-              <w:rFonts w:ascii="Arial" w:hAnsi="Arial" w:cs="Arial"/>
-              <w:b/>
-              <w:sz w:val="24"/>
-              <w:szCs w:val="24"/>
-              <w:lang w:val="en-US"/>
-            </w:rPr>
-            <w:t>4.5</w:t>
+            <w:t>18</w:t>
+          </w:r>
+        </w:p>
+        <w:p>
+          <w:pPr>
+            <w:pStyle w:val="SemEspaamento"/>
+            <w:rPr>
+              <w:rFonts w:ascii="Arial" w:hAnsi="Arial" w:cs="Arial"/>
+              <w:b/>
+              <w:sz w:val="24"/>
+              <w:szCs w:val="24"/>
+              <w:lang w:val="en-US"/>
+            </w:rPr>
+          </w:pPr>
+          <w:r>
+            <w:rPr>
+              <w:rFonts w:ascii="Arial" w:hAnsi="Arial" w:cs="Arial"/>
+              <w:b/>
+              <w:sz w:val="24"/>
+              <w:szCs w:val="24"/>
+              <w:lang w:val="en-US"/>
+            </w:rPr>
+            <w:t>4.6</w:t>
           </w:r>
           <w:r>
             <w:rPr>
@@ -496,7 +656,7 @@
               <w:szCs w:val="24"/>
               <w:lang w:val="en-US"/>
             </w:rPr>
-            <w:t xml:space="preserve"> SASS</w:t>
+            <w:t xml:space="preserve"> Twilio</w:t>
           </w:r>
           <w:r>
             <w:rPr>
@@ -545,7 +705,7 @@
               <w:szCs w:val="24"/>
               <w:lang w:val="en-US"/>
             </w:rPr>
-            <w:t>4.6</w:t>
+            <w:t>4.7</w:t>
           </w:r>
           <w:r>
             <w:rPr>
@@ -555,7 +715,7 @@
               <w:szCs w:val="24"/>
               <w:lang w:val="en-US"/>
             </w:rPr>
-            <w:t xml:space="preserve"> Twilio</w:t>
+            <w:t xml:space="preserve"> Qr-Code</w:t>
           </w:r>
           <w:r>
             <w:rPr>
@@ -582,46 +742,54 @@
               <w:szCs w:val="24"/>
               <w:lang w:val="en-US"/>
             </w:rPr>
-            <w:t>18</w:t>
-          </w:r>
-        </w:p>
-        <w:p>
-          <w:pPr>
-            <w:pStyle w:val="SemEspaamento"/>
-            <w:rPr>
-              <w:rFonts w:ascii="Arial" w:hAnsi="Arial" w:cs="Arial"/>
-              <w:b/>
-              <w:sz w:val="24"/>
-              <w:szCs w:val="24"/>
-              <w:lang w:val="en-US"/>
-            </w:rPr>
-          </w:pPr>
-          <w:r>
-            <w:rPr>
-              <w:rFonts w:ascii="Arial" w:hAnsi="Arial" w:cs="Arial"/>
-              <w:b/>
-              <w:sz w:val="24"/>
-              <w:szCs w:val="24"/>
-              <w:lang w:val="en-US"/>
-            </w:rPr>
-            <w:t>4.7</w:t>
+            <w:t>19</w:t>
+          </w:r>
+        </w:p>
+        <w:p>
+          <w:pPr>
+            <w:pStyle w:val="SemEspaamento"/>
+            <w:rPr>
+              <w:rFonts w:ascii="Arial" w:hAnsi="Arial" w:cs="Arial"/>
+              <w:b/>
+              <w:sz w:val="24"/>
+              <w:szCs w:val="24"/>
+              <w:lang w:val="en-US"/>
+            </w:rPr>
+          </w:pPr>
+        </w:p>
+        <w:p>
+          <w:pPr>
+            <w:pStyle w:val="SemEspaamento"/>
+            <w:rPr>
+              <w:rFonts w:ascii="Arial" w:hAnsi="Arial" w:cs="Arial"/>
+              <w:b/>
+              <w:sz w:val="24"/>
+              <w:szCs w:val="24"/>
+            </w:rPr>
+          </w:pPr>
+          <w:r>
+            <w:rPr>
+              <w:rFonts w:ascii="Arial" w:hAnsi="Arial" w:cs="Arial"/>
+              <w:b/>
+              <w:sz w:val="24"/>
+              <w:szCs w:val="24"/>
+            </w:rPr>
+            <w:t>5</w:t>
+          </w:r>
+          <w:r>
+            <w:rPr>
+              <w:rFonts w:ascii="Arial" w:hAnsi="Arial" w:cs="Arial"/>
+              <w:b/>
+              <w:sz w:val="24"/>
+              <w:szCs w:val="24"/>
+            </w:rPr>
+            <w:t xml:space="preserve"> ESTUDO DE CASO</w:t>
           </w:r>
           <w:r>
             <w:rPr>
               <w:rFonts w:ascii="Arial" w:eastAsia="Times New Roman" w:hAnsi="Arial" w:cs="Arial"/>
-              <w:b/>
-              <w:sz w:val="24"/>
-              <w:szCs w:val="24"/>
-              <w:lang w:val="en-US"/>
-            </w:rPr>
-            <w:t xml:space="preserve"> Qr-Code</w:t>
-          </w:r>
-          <w:r>
-            <w:rPr>
-              <w:rFonts w:ascii="Arial" w:hAnsi="Arial" w:cs="Arial"/>
-              <w:sz w:val="24"/>
-              <w:szCs w:val="24"/>
-              <w:lang w:val="en-US"/>
+              <w:sz w:val="24"/>
+              <w:szCs w:val="24"/>
             </w:rPr>
             <w:t xml:space="preserve"> </w:t>
           </w:r>
@@ -639,9 +807,8 @@
               <w:b/>
               <w:sz w:val="24"/>
               <w:szCs w:val="24"/>
-              <w:lang w:val="en-US"/>
-            </w:rPr>
-            <w:t>19</w:t>
+            </w:rPr>
+            <w:t>20</w:t>
           </w:r>
         </w:p>
         <w:p>
@@ -674,12 +841,21 @@
           </w:r>
           <w:r>
             <w:rPr>
+              <w:rFonts w:ascii="Arial" w:hAnsi="Arial" w:cs="Arial"/>
+              <w:b/>
+              <w:sz w:val="24"/>
+              <w:szCs w:val="24"/>
+            </w:rPr>
+            <w:t>1</w:t>
+          </w:r>
+          <w:r>
+            <w:rPr>
               <w:rFonts w:ascii="Arial" w:eastAsia="Times New Roman" w:hAnsi="Arial" w:cs="Arial"/>
               <w:b/>
               <w:sz w:val="24"/>
               <w:szCs w:val="24"/>
             </w:rPr>
-            <w:t xml:space="preserve"> Estudo de caso</w:t>
+            <w:t xml:space="preserve"> Descrição do sistema (regra de negócio</w:t>
           </w:r>
           <w:r>
             <w:rPr>
@@ -687,6 +863,119 @@
               <w:sz w:val="24"/>
               <w:szCs w:val="24"/>
             </w:rPr>
+            <w:t>)</w:t>
+          </w:r>
+          <w:r>
+            <w:rPr>
+              <w:rFonts w:ascii="Arial" w:hAnsi="Arial" w:cs="Arial"/>
+              <w:sz w:val="24"/>
+              <w:szCs w:val="24"/>
+            </w:rPr>
+            <w:ptab w:relativeTo="margin" w:alignment="right" w:leader="dot"/>
+          </w:r>
+          <w:r>
+            <w:rPr>
+              <w:rFonts w:ascii="Arial" w:hAnsi="Arial" w:cs="Arial"/>
+              <w:b/>
+              <w:sz w:val="24"/>
+              <w:szCs w:val="24"/>
+            </w:rPr>
+            <w:t>21</w:t>
+          </w:r>
+        </w:p>
+        <w:p>
+          <w:pPr>
+            <w:pStyle w:val="SemEspaamento"/>
+            <w:rPr>
+              <w:rFonts w:ascii="Arial" w:hAnsi="Arial" w:cs="Arial"/>
+              <w:b/>
+              <w:sz w:val="24"/>
+              <w:szCs w:val="24"/>
+            </w:rPr>
+          </w:pPr>
+        </w:p>
+        <w:p>
+          <w:pPr>
+            <w:pStyle w:val="SemEspaamento"/>
+            <w:rPr>
+              <w:rFonts w:ascii="Arial" w:hAnsi="Arial" w:cs="Arial"/>
+              <w:b/>
+              <w:sz w:val="24"/>
+              <w:szCs w:val="24"/>
+            </w:rPr>
+          </w:pPr>
+          <w:r>
+            <w:rPr>
+              <w:rFonts w:ascii="Arial" w:hAnsi="Arial" w:cs="Arial"/>
+              <w:b/>
+              <w:sz w:val="24"/>
+              <w:szCs w:val="24"/>
+            </w:rPr>
+            <w:t>6 CONCLUSÃO</w:t>
+          </w:r>
+          <w:r>
+            <w:rPr>
+              <w:rFonts w:ascii="Arial" w:hAnsi="Arial" w:cs="Arial"/>
+              <w:sz w:val="24"/>
+              <w:szCs w:val="24"/>
+            </w:rPr>
+            <w:ptab w:relativeTo="margin" w:alignment="right" w:leader="dot"/>
+          </w:r>
+          <w:r>
+            <w:rPr>
+              <w:rFonts w:ascii="Arial" w:hAnsi="Arial" w:cs="Arial"/>
+              <w:b/>
+              <w:sz w:val="24"/>
+              <w:szCs w:val="24"/>
+            </w:rPr>
+            <w:t>44</w:t>
+          </w:r>
+        </w:p>
+        <w:p>
+          <w:pPr>
+            <w:pStyle w:val="SemEspaamento"/>
+            <w:rPr>
+              <w:rFonts w:ascii="Arial" w:hAnsi="Arial" w:cs="Arial"/>
+              <w:b/>
+              <w:sz w:val="24"/>
+              <w:szCs w:val="24"/>
+            </w:rPr>
+          </w:pPr>
+        </w:p>
+        <w:p>
+          <w:pPr>
+            <w:pStyle w:val="SemEspaamento"/>
+            <w:rPr>
+              <w:rFonts w:ascii="Arial" w:hAnsi="Arial" w:cs="Arial"/>
+              <w:b/>
+              <w:sz w:val="24"/>
+              <w:szCs w:val="24"/>
+            </w:rPr>
+          </w:pPr>
+          <w:r>
+            <w:rPr>
+              <w:rFonts w:ascii="Arial" w:hAnsi="Arial" w:cs="Arial"/>
+              <w:b/>
+              <w:sz w:val="24"/>
+              <w:szCs w:val="24"/>
+            </w:rPr>
+            <w:t>6</w:t>
+          </w:r>
+          <w:r>
+            <w:rPr>
+              <w:rFonts w:ascii="Arial" w:eastAsia="Times New Roman" w:hAnsi="Arial" w:cs="Arial"/>
+              <w:b/>
+              <w:sz w:val="24"/>
+              <w:szCs w:val="24"/>
+            </w:rPr>
+            <w:t xml:space="preserve"> ELEMENTOS PÓS-TEXTUAIS</w:t>
+          </w:r>
+          <w:r>
+            <w:rPr>
+              <w:rFonts w:ascii="Arial" w:hAnsi="Arial" w:cs="Arial"/>
+              <w:sz w:val="24"/>
+              <w:szCs w:val="24"/>
+            </w:rPr>
             <w:t xml:space="preserve"> </w:t>
           </w:r>
           <w:r>
@@ -704,19 +993,8 @@
               <w:sz w:val="24"/>
               <w:szCs w:val="24"/>
             </w:rPr>
-            <w:t>20</w:t>
-          </w:r>
-        </w:p>
-        <w:p>
-          <w:pPr>
-            <w:pStyle w:val="SemEspaamento"/>
-            <w:rPr>
-              <w:rFonts w:ascii="Arial" w:hAnsi="Arial" w:cs="Arial"/>
-              <w:b/>
-              <w:sz w:val="24"/>
-              <w:szCs w:val="24"/>
-            </w:rPr>
-          </w:pPr>
+            <w:t>4</w:t>
+          </w:r>
           <w:r>
             <w:rPr>
               <w:rFonts w:ascii="Arial" w:hAnsi="Arial" w:cs="Arial"/>
@@ -726,23 +1004,25 @@
             </w:rPr>
             <w:t>5</w:t>
           </w:r>
-          <w:r>
-            <w:rPr>
-              <w:rFonts w:ascii="Arial" w:hAnsi="Arial" w:cs="Arial"/>
-              <w:b/>
-              <w:sz w:val="24"/>
-              <w:szCs w:val="24"/>
-            </w:rPr>
-            <w:t>.</w:t>
-          </w:r>
-          <w:r>
-            <w:rPr>
-              <w:rFonts w:ascii="Arial" w:hAnsi="Arial" w:cs="Arial"/>
-              <w:b/>
-              <w:sz w:val="24"/>
-              <w:szCs w:val="24"/>
-            </w:rPr>
-            <w:t>1</w:t>
+        </w:p>
+        <w:p>
+          <w:pPr>
+            <w:pStyle w:val="SemEspaamento"/>
+            <w:rPr>
+              <w:rFonts w:ascii="Arial" w:hAnsi="Arial" w:cs="Arial"/>
+              <w:b/>
+              <w:sz w:val="24"/>
+              <w:szCs w:val="24"/>
+            </w:rPr>
+          </w:pPr>
+          <w:r>
+            <w:rPr>
+              <w:rFonts w:ascii="Arial" w:hAnsi="Arial" w:cs="Arial"/>
+              <w:b/>
+              <w:sz w:val="24"/>
+              <w:szCs w:val="24"/>
+            </w:rPr>
+            <w:t>6.1</w:t>
           </w:r>
           <w:r>
             <w:rPr>
@@ -751,15 +1031,81 @@
               <w:sz w:val="24"/>
               <w:szCs w:val="24"/>
             </w:rPr>
-            <w:t xml:space="preserve"> Descrição do sistema (regra de negócio</w:t>
+            <w:t xml:space="preserve"> Dicionário de dados (glossário)</w:t>
+          </w:r>
+          <w:r>
+            <w:rPr>
+              <w:rFonts w:ascii="Arial" w:hAnsi="Arial" w:cs="Arial"/>
+              <w:sz w:val="24"/>
+              <w:szCs w:val="24"/>
+            </w:rPr>
+            <w:ptab w:relativeTo="margin" w:alignment="right" w:leader="dot"/>
+          </w:r>
+          <w:r>
+            <w:rPr>
+              <w:rFonts w:ascii="Arial" w:hAnsi="Arial" w:cs="Arial"/>
+              <w:b/>
+              <w:sz w:val="24"/>
+              <w:szCs w:val="24"/>
+            </w:rPr>
+            <w:t>45</w:t>
+          </w:r>
+        </w:p>
+        <w:p>
+          <w:pPr>
+            <w:pStyle w:val="SemEspaamento"/>
+            <w:rPr>
+              <w:rFonts w:ascii="Arial" w:hAnsi="Arial" w:cs="Arial"/>
+              <w:b/>
+              <w:sz w:val="24"/>
+              <w:szCs w:val="24"/>
+            </w:rPr>
+          </w:pPr>
+        </w:p>
+        <w:p>
+          <w:pPr>
+            <w:pStyle w:val="SemEspaamento"/>
+            <w:rPr>
+              <w:rFonts w:ascii="Arial" w:hAnsi="Arial" w:cs="Arial"/>
+              <w:b/>
+              <w:sz w:val="24"/>
+              <w:szCs w:val="24"/>
+            </w:rPr>
+          </w:pPr>
+          <w:r>
+            <w:rPr>
+              <w:rFonts w:ascii="Arial" w:hAnsi="Arial" w:cs="Arial"/>
+              <w:b/>
+              <w:sz w:val="24"/>
+              <w:szCs w:val="24"/>
+            </w:rPr>
+            <w:t>7</w:t>
           </w:r>
           <w:r>
             <w:rPr>
               <w:rFonts w:ascii="Arial" w:eastAsia="Times New Roman" w:hAnsi="Arial" w:cs="Arial"/>
-              <w:sz w:val="24"/>
-              <w:szCs w:val="24"/>
-            </w:rPr>
-            <w:t>)</w:t>
+              <w:b/>
+              <w:sz w:val="24"/>
+              <w:szCs w:val="24"/>
+            </w:rPr>
+            <w:t xml:space="preserve"> </w:t>
+          </w:r>
+          <w:r>
+            <w:rPr>
+              <w:rFonts w:ascii="Arial" w:eastAsia="Times New Roman" w:hAnsi="Arial" w:cs="Arial"/>
+              <w:b/>
+              <w:sz w:val="24"/>
+              <w:szCs w:val="24"/>
+            </w:rPr>
+            <w:t>REFERÊNCIAS</w:t>
+          </w:r>
+          <w:r>
+            <w:rPr>
+              <w:rFonts w:ascii="Arial" w:hAnsi="Arial" w:cs="Arial"/>
+              <w:sz w:val="24"/>
+              <w:szCs w:val="24"/>
+            </w:rPr>
+            <w:t xml:space="preserve"> </w:t>
           </w:r>
           <w:r>
             <w:rPr>
@@ -776,19 +1122,8 @@
               <w:sz w:val="24"/>
               <w:szCs w:val="24"/>
             </w:rPr>
-            <w:t>21</w:t>
-          </w:r>
-        </w:p>
-        <w:p>
-          <w:pPr>
-            <w:pStyle w:val="SemEspaamento"/>
-            <w:rPr>
-              <w:rFonts w:ascii="Arial" w:hAnsi="Arial" w:cs="Arial"/>
-              <w:b/>
-              <w:sz w:val="24"/>
-              <w:szCs w:val="24"/>
-            </w:rPr>
-          </w:pPr>
+            <w:t>4</w:t>
+          </w:r>
           <w:r>
             <w:rPr>
               <w:rFonts w:ascii="Arial" w:hAnsi="Arial" w:cs="Arial"/>
@@ -798,14 +1133,36 @@
             </w:rPr>
             <w:t>6</w:t>
           </w:r>
-          <w:r>
-            <w:rPr>
-              <w:rFonts w:ascii="Arial" w:hAnsi="Arial" w:cs="Arial"/>
-              <w:b/>
-              <w:sz w:val="24"/>
-              <w:szCs w:val="24"/>
-            </w:rPr>
-            <w:t>.</w:t>
+        </w:p>
+        <w:p>
+          <w:pPr>
+            <w:pStyle w:val="SemEspaamento"/>
+            <w:rPr>
+              <w:rFonts w:ascii="Arial" w:hAnsi="Arial" w:cs="Arial"/>
+              <w:b/>
+              <w:sz w:val="24"/>
+              <w:szCs w:val="24"/>
+            </w:rPr>
+          </w:pPr>
+        </w:p>
+        <w:p>
+          <w:pPr>
+            <w:pStyle w:val="SemEspaamento"/>
+            <w:rPr>
+              <w:rFonts w:ascii="Arial" w:hAnsi="Arial" w:cs="Arial"/>
+              <w:b/>
+              <w:sz w:val="24"/>
+              <w:szCs w:val="24"/>
+            </w:rPr>
+          </w:pPr>
+          <w:r>
+            <w:rPr>
+              <w:rFonts w:ascii="Arial" w:hAnsi="Arial" w:cs="Arial"/>
+              <w:b/>
+              <w:sz w:val="24"/>
+              <w:szCs w:val="24"/>
+            </w:rPr>
+            <w:t>8</w:t>
           </w:r>
           <w:r>
             <w:rPr>
@@ -814,18 +1171,27 @@
               <w:sz w:val="24"/>
               <w:szCs w:val="24"/>
             </w:rPr>
-            <w:t xml:space="preserve"> ELEMENTOS PÓS-TEXTUAIS</w:t>
-          </w:r>
-          <w:r>
-            <w:rPr>
-              <w:rFonts w:ascii="Arial" w:hAnsi="Arial" w:cs="Arial"/>
-              <w:sz w:val="24"/>
-              <w:szCs w:val="24"/>
-            </w:rPr>
             <w:t xml:space="preserve"> </w:t>
           </w:r>
           <w:r>
             <w:rPr>
+              <w:rFonts w:ascii="Arial" w:eastAsia="Times New Roman" w:hAnsi="Arial" w:cs="Arial"/>
+              <w:b/>
+              <w:sz w:val="24"/>
+              <w:szCs w:val="24"/>
+            </w:rPr>
+            <w:t>ANEXO</w:t>
+          </w:r>
+          <w:r>
+            <w:rPr>
+              <w:rFonts w:ascii="Arial" w:hAnsi="Arial" w:cs="Arial"/>
+              <w:sz w:val="24"/>
+              <w:szCs w:val="24"/>
+            </w:rPr>
+            <w:t xml:space="preserve"> </w:t>
+          </w:r>
+          <w:r>
+            <w:rPr>
               <w:rFonts w:ascii="Arial" w:hAnsi="Arial" w:cs="Arial"/>
               <w:sz w:val="24"/>
               <w:szCs w:val="24"/>
@@ -839,28 +1205,8 @@
               <w:sz w:val="24"/>
               <w:szCs w:val="24"/>
             </w:rPr>
-            <w:t>3</w:t>
-          </w:r>
-          <w:r>
-            <w:rPr>
-              <w:rFonts w:ascii="Arial" w:hAnsi="Arial" w:cs="Arial"/>
-              <w:b/>
-              <w:sz w:val="24"/>
-              <w:szCs w:val="24"/>
-            </w:rPr>
-            <w:t>2</w:t>
-          </w:r>
-        </w:p>
-        <w:p>
-          <w:pPr>
-            <w:pStyle w:val="SemEspaamento"/>
-            <w:rPr>
-              <w:rFonts w:ascii="Arial" w:hAnsi="Arial" w:cs="Arial"/>
-              <w:b/>
-              <w:sz w:val="24"/>
-              <w:szCs w:val="24"/>
-            </w:rPr>
-          </w:pPr>
+            <w:t>4</w:t>
+          </w:r>
           <w:r>
             <w:rPr>
               <w:rFonts w:ascii="Arial" w:hAnsi="Arial" w:cs="Arial"/>
@@ -869,186 +1215,6 @@
               <w:szCs w:val="24"/>
             </w:rPr>
             <w:t>7</w:t>
-          </w:r>
-          <w:r>
-            <w:rPr>
-              <w:rFonts w:ascii="Arial" w:hAnsi="Arial" w:cs="Arial"/>
-              <w:b/>
-              <w:sz w:val="24"/>
-              <w:szCs w:val="24"/>
-            </w:rPr>
-            <w:t>.</w:t>
-          </w:r>
-          <w:r>
-            <w:rPr>
-              <w:rFonts w:ascii="Arial" w:eastAsia="Times New Roman" w:hAnsi="Arial" w:cs="Arial"/>
-              <w:b/>
-              <w:sz w:val="24"/>
-              <w:szCs w:val="24"/>
-            </w:rPr>
-            <w:t xml:space="preserve"> Apêndice A </w:t>
-          </w:r>
-          <w:r>
-            <w:rPr>
-              <w:rFonts w:ascii="Arial" w:hAnsi="Arial" w:cs="Arial"/>
-              <w:sz w:val="24"/>
-              <w:szCs w:val="24"/>
-            </w:rPr>
-            <w:ptab w:relativeTo="margin" w:alignment="right" w:leader="dot"/>
-          </w:r>
-          <w:r>
-            <w:rPr>
-              <w:rFonts w:ascii="Arial" w:hAnsi="Arial" w:cs="Arial"/>
-              <w:b/>
-              <w:sz w:val="24"/>
-              <w:szCs w:val="24"/>
-            </w:rPr>
-            <w:t>3</w:t>
-          </w:r>
-          <w:r>
-            <w:rPr>
-              <w:rFonts w:ascii="Arial" w:hAnsi="Arial" w:cs="Arial"/>
-              <w:b/>
-              <w:sz w:val="24"/>
-              <w:szCs w:val="24"/>
-            </w:rPr>
-            <w:t>2</w:t>
-          </w:r>
-        </w:p>
-        <w:p>
-          <w:pPr>
-            <w:pStyle w:val="SemEspaamento"/>
-            <w:rPr>
-              <w:rFonts w:ascii="Arial" w:hAnsi="Arial" w:cs="Arial"/>
-              <w:b/>
-              <w:sz w:val="24"/>
-              <w:szCs w:val="24"/>
-            </w:rPr>
-          </w:pPr>
-          <w:r>
-            <w:rPr>
-              <w:rFonts w:ascii="Arial" w:hAnsi="Arial" w:cs="Arial"/>
-              <w:b/>
-              <w:sz w:val="24"/>
-              <w:szCs w:val="24"/>
-            </w:rPr>
-            <w:t>8</w:t>
-          </w:r>
-          <w:r>
-            <w:rPr>
-              <w:rFonts w:ascii="Arial" w:hAnsi="Arial" w:cs="Arial"/>
-              <w:b/>
-              <w:sz w:val="24"/>
-              <w:szCs w:val="24"/>
-            </w:rPr>
-            <w:t>.</w:t>
-          </w:r>
-          <w:r>
-            <w:rPr>
-              <w:rFonts w:ascii="Arial" w:eastAsia="Times New Roman" w:hAnsi="Arial" w:cs="Arial"/>
-              <w:b/>
-              <w:sz w:val="24"/>
-              <w:szCs w:val="24"/>
-            </w:rPr>
-            <w:t xml:space="preserve"> Dicionário de dados (glossário)</w:t>
-          </w:r>
-          <w:r>
-            <w:rPr>
-              <w:rFonts w:ascii="Arial" w:hAnsi="Arial" w:cs="Arial"/>
-              <w:sz w:val="24"/>
-              <w:szCs w:val="24"/>
-            </w:rPr>
-            <w:ptab w:relativeTo="margin" w:alignment="right" w:leader="dot"/>
-          </w:r>
-          <w:r>
-            <w:rPr>
-              <w:rFonts w:ascii="Arial" w:hAnsi="Arial" w:cs="Arial"/>
-              <w:b/>
-              <w:sz w:val="24"/>
-              <w:szCs w:val="24"/>
-            </w:rPr>
-            <w:t>3</w:t>
-          </w:r>
-          <w:r>
-            <w:rPr>
-              <w:rFonts w:ascii="Arial" w:hAnsi="Arial" w:cs="Arial"/>
-              <w:b/>
-              <w:sz w:val="24"/>
-              <w:szCs w:val="24"/>
-            </w:rPr>
-            <w:t>2</w:t>
-          </w:r>
-        </w:p>
-        <w:p>
-          <w:pPr>
-            <w:pStyle w:val="SemEspaamento"/>
-            <w:rPr>
-              <w:rFonts w:ascii="Arial" w:hAnsi="Arial" w:cs="Arial"/>
-              <w:b/>
-              <w:sz w:val="24"/>
-              <w:szCs w:val="24"/>
-            </w:rPr>
-          </w:pPr>
-          <w:r>
-            <w:rPr>
-              <w:rFonts w:ascii="Arial" w:hAnsi="Arial" w:cs="Arial"/>
-              <w:b/>
-              <w:sz w:val="24"/>
-              <w:szCs w:val="24"/>
-            </w:rPr>
-            <w:t>9</w:t>
-          </w:r>
-          <w:r>
-            <w:rPr>
-              <w:rFonts w:ascii="Arial" w:hAnsi="Arial" w:cs="Arial"/>
-              <w:b/>
-              <w:sz w:val="24"/>
-              <w:szCs w:val="24"/>
-            </w:rPr>
-            <w:t>.</w:t>
-          </w:r>
-          <w:r>
-            <w:rPr>
-              <w:rFonts w:ascii="Arial" w:eastAsia="Times New Roman" w:hAnsi="Arial" w:cs="Arial"/>
-              <w:b/>
-              <w:sz w:val="24"/>
-              <w:szCs w:val="24"/>
-            </w:rPr>
-            <w:t xml:space="preserve"> Referências Bibliográficas</w:t>
-          </w:r>
-          <w:r>
-            <w:rPr>
-              <w:rFonts w:ascii="Arial" w:hAnsi="Arial" w:cs="Arial"/>
-              <w:sz w:val="24"/>
-              <w:szCs w:val="24"/>
-            </w:rPr>
-            <w:t xml:space="preserve"> </w:t>
-          </w:r>
-          <w:r>
-            <w:rPr>
-              <w:rFonts w:ascii="Arial" w:hAnsi="Arial" w:cs="Arial"/>
-              <w:sz w:val="24"/>
-              <w:szCs w:val="24"/>
-            </w:rPr>
-            <w:ptab w:relativeTo="margin" w:alignment="right" w:leader="dot"/>
-          </w:r>
-          <w:r>
-            <w:rPr>
-              <w:rFonts w:ascii="Arial" w:hAnsi="Arial" w:cs="Arial"/>
-              <w:b/>
-              <w:sz w:val="24"/>
-              <w:szCs w:val="24"/>
-            </w:rPr>
-            <w:t>3</w:t>
-          </w:r>
-          <w:r>
-            <w:rPr>
-              <w:rFonts w:ascii="Arial" w:hAnsi="Arial" w:cs="Arial"/>
-              <w:b/>
-              <w:sz w:val="24"/>
-              <w:szCs w:val="24"/>
-            </w:rPr>
-            <w:t>4</w:t>
           </w:r>
         </w:p>
         <w:p>
@@ -1792,7 +1958,7 @@
 </file>
 
 <file path=customXml/itemProps1.xml><?xml version="1.0" encoding="utf-8"?>
-<ds:datastoreItem xmlns:ds="http://schemas.openxmlformats.org/officeDocument/2006/customXml" ds:itemID="{B13CE556-2545-4165-8E16-97B39140004D}">
+<ds:datastoreItem xmlns:ds="http://schemas.openxmlformats.org/officeDocument/2006/customXml" ds:itemID="{33D6DEB1-8838-4BF3-B9C7-ACD147655672}">
   <ds:schemaRefs>
     <ds:schemaRef ds:uri="http://schemas.openxmlformats.org/officeDocument/2006/bibliography"/>
   </ds:schemaRefs>

</xml_diff>

<commit_message>
documentacao, sumario, capa e resumo ok, ultima conferida
</commit_message>
<xml_diff>
--- a/trabalho final/Sumário.docx
+++ b/trabalho final/Sumário.docx
@@ -63,18 +63,28 @@
             <w:pStyle w:val="SemEspaamento"/>
             <w:rPr>
               <w:rFonts w:ascii="Arial" w:hAnsi="Arial" w:cs="Arial"/>
-              <w:sz w:val="24"/>
-              <w:szCs w:val="24"/>
-            </w:rPr>
-          </w:pPr>
-          <w:r>
-            <w:rPr>
-              <w:rFonts w:ascii="Arial" w:hAnsi="Arial" w:cs="Arial"/>
-              <w:b/>
-              <w:sz w:val="24"/>
-              <w:szCs w:val="24"/>
-            </w:rPr>
-            <w:t>1.Introdução</w:t>
+              <w:b/>
+              <w:sz w:val="24"/>
+              <w:szCs w:val="24"/>
+            </w:rPr>
+          </w:pPr>
+          <w:r>
+            <w:rPr>
+              <w:rFonts w:ascii="Arial" w:hAnsi="Arial" w:cs="Arial"/>
+              <w:b/>
+              <w:sz w:val="24"/>
+              <w:szCs w:val="24"/>
+            </w:rPr>
+            <w:t>1</w:t>
+          </w:r>
+          <w:r>
+            <w:rPr>
+              <w:rFonts w:ascii="Arial" w:hAnsi="Arial" w:cs="Arial"/>
+              <w:b/>
+              <w:sz w:val="24"/>
+              <w:szCs w:val="24"/>
+            </w:rPr>
+            <w:t xml:space="preserve"> INTRODUÇÃO</w:t>
           </w:r>
           <w:r>
             <w:rPr>
@@ -99,19 +109,38 @@
             <w:pStyle w:val="SemEspaamento"/>
             <w:rPr>
               <w:rFonts w:ascii="Arial" w:hAnsi="Arial" w:cs="Arial"/>
-              <w:b/>
-              <w:sz w:val="24"/>
-              <w:szCs w:val="24"/>
-            </w:rPr>
-          </w:pPr>
-          <w:r>
-            <w:rPr>
-              <w:rFonts w:ascii="Arial" w:hAnsi="Arial" w:cs="Arial"/>
-              <w:b/>
-              <w:sz w:val="24"/>
-              <w:szCs w:val="24"/>
-            </w:rPr>
-            <w:t>2.Objetivo do projeto</w:t>
+              <w:sz w:val="24"/>
+              <w:szCs w:val="24"/>
+            </w:rPr>
+          </w:pPr>
+        </w:p>
+        <w:p>
+          <w:pPr>
+            <w:pStyle w:val="SemEspaamento"/>
+            <w:rPr>
+              <w:rFonts w:ascii="Arial" w:hAnsi="Arial" w:cs="Arial"/>
+              <w:b/>
+              <w:sz w:val="24"/>
+              <w:szCs w:val="24"/>
+            </w:rPr>
+          </w:pPr>
+          <w:r>
+            <w:rPr>
+              <w:rFonts w:ascii="Arial" w:hAnsi="Arial" w:cs="Arial"/>
+              <w:b/>
+              <w:sz w:val="24"/>
+              <w:szCs w:val="24"/>
+            </w:rPr>
+            <w:t>2</w:t>
+          </w:r>
+          <w:r>
+            <w:rPr>
+              <w:rFonts w:ascii="Arial" w:hAnsi="Arial" w:cs="Arial"/>
+              <w:b/>
+              <w:sz w:val="24"/>
+              <w:szCs w:val="24"/>
+            </w:rPr>
+            <w:t xml:space="preserve"> OBJETIVO DO PROJETO</w:t>
           </w:r>
           <w:r>
             <w:rPr>
@@ -141,6 +170,17 @@
               <w:szCs w:val="24"/>
             </w:rPr>
           </w:pPr>
+        </w:p>
+        <w:p>
+          <w:pPr>
+            <w:pStyle w:val="SemEspaamento"/>
+            <w:rPr>
+              <w:rFonts w:ascii="Arial" w:hAnsi="Arial" w:cs="Arial"/>
+              <w:b/>
+              <w:sz w:val="24"/>
+              <w:szCs w:val="24"/>
+            </w:rPr>
+          </w:pPr>
           <w:r>
             <w:rPr>
               <w:rFonts w:ascii="Arial" w:hAnsi="Arial" w:cs="Arial"/>
@@ -157,7 +197,7 @@
               <w:sz w:val="24"/>
               <w:szCs w:val="24"/>
             </w:rPr>
-            <w:t>.Justificativa do projeto</w:t>
+            <w:t xml:space="preserve"> JUSTIFICATIVA DO PROJETO</w:t>
           </w:r>
           <w:r>
             <w:rPr>
@@ -187,6 +227,17 @@
               <w:szCs w:val="24"/>
             </w:rPr>
           </w:pPr>
+        </w:p>
+        <w:p>
+          <w:pPr>
+            <w:pStyle w:val="SemEspaamento"/>
+            <w:rPr>
+              <w:rFonts w:ascii="Arial" w:hAnsi="Arial" w:cs="Arial"/>
+              <w:b/>
+              <w:sz w:val="24"/>
+              <w:szCs w:val="24"/>
+            </w:rPr>
+          </w:pPr>
           <w:r>
             <w:rPr>
               <w:rFonts w:ascii="Arial" w:hAnsi="Arial" w:cs="Arial"/>
@@ -203,7 +254,7 @@
               <w:sz w:val="24"/>
               <w:szCs w:val="24"/>
             </w:rPr>
-            <w:t>.Fundamentação teórica</w:t>
+            <w:t xml:space="preserve"> FUNDAMENTAÇÃO TEÓRICA</w:t>
           </w:r>
           <w:r>
             <w:rPr>
@@ -328,7 +379,27 @@
               <w:szCs w:val="24"/>
               <w:lang w:val="en-US"/>
             </w:rPr>
-            <w:t xml:space="preserve">4.2 Ruby on Rails </w:t>
+            <w:t xml:space="preserve">4.2 </w:t>
+          </w:r>
+          <w:r>
+            <w:rPr>
+              <w:rFonts w:ascii="Arial" w:hAnsi="Arial" w:cs="Arial"/>
+              <w:b/>
+              <w:sz w:val="24"/>
+              <w:szCs w:val="24"/>
+              <w:lang w:val="en-US"/>
+            </w:rPr>
+            <w:t>Rails</w:t>
+          </w:r>
+          <w:r>
+            <w:rPr>
+              <w:rFonts w:ascii="Arial" w:hAnsi="Arial" w:cs="Arial"/>
+              <w:b/>
+              <w:sz w:val="24"/>
+              <w:szCs w:val="24"/>
+              <w:lang w:val="en-US"/>
+            </w:rPr>
+            <w:t xml:space="preserve"> </w:t>
           </w:r>
           <w:r>
             <w:rPr>
@@ -405,6 +476,85 @@
               <w:szCs w:val="24"/>
               <w:lang w:val="en-US"/>
             </w:rPr>
+            <w:t>1</w:t>
+          </w:r>
+          <w:r>
+            <w:rPr>
+              <w:rFonts w:ascii="Arial" w:hAnsi="Arial" w:cs="Arial"/>
+              <w:b/>
+              <w:sz w:val="24"/>
+              <w:szCs w:val="24"/>
+              <w:lang w:val="en-US"/>
+            </w:rPr>
+            <w:t>6</w:t>
+          </w:r>
+        </w:p>
+        <w:p>
+          <w:pPr>
+            <w:pStyle w:val="SemEspaamento"/>
+            <w:rPr>
+              <w:rFonts w:ascii="Arial" w:hAnsi="Arial" w:cs="Arial"/>
+              <w:b/>
+              <w:sz w:val="24"/>
+              <w:szCs w:val="24"/>
+              <w:lang w:val="en-US"/>
+            </w:rPr>
+          </w:pPr>
+          <w:r>
+            <w:rPr>
+              <w:rFonts w:ascii="Arial" w:hAnsi="Arial" w:cs="Arial"/>
+              <w:b/>
+              <w:sz w:val="24"/>
+              <w:szCs w:val="24"/>
+              <w:lang w:val="en-US"/>
+            </w:rPr>
+            <w:t>4.4</w:t>
+          </w:r>
+          <w:r>
+            <w:rPr>
+              <w:rFonts w:ascii="Arial" w:eastAsia="Times New Roman" w:hAnsi="Arial" w:cs="Arial"/>
+              <w:b/>
+              <w:sz w:val="24"/>
+              <w:szCs w:val="24"/>
+              <w:lang w:val="en-US"/>
+            </w:rPr>
+            <w:t xml:space="preserve"> H</w:t>
+          </w:r>
+          <w:r>
+            <w:rPr>
+              <w:rFonts w:ascii="Arial" w:eastAsia="Times New Roman" w:hAnsi="Arial" w:cs="Arial"/>
+              <w:b/>
+              <w:sz w:val="24"/>
+              <w:szCs w:val="24"/>
+              <w:lang w:val="en-US"/>
+            </w:rPr>
+            <w:t>aml</w:t>
+          </w:r>
+          <w:r>
+            <w:rPr>
+              <w:rFonts w:ascii="Arial" w:hAnsi="Arial" w:cs="Arial"/>
+              <w:sz w:val="24"/>
+              <w:szCs w:val="24"/>
+              <w:lang w:val="en-US"/>
+            </w:rPr>
+            <w:t xml:space="preserve"> </w:t>
+          </w:r>
+          <w:r>
+            <w:rPr>
+              <w:rFonts w:ascii="Arial" w:hAnsi="Arial" w:cs="Arial"/>
+              <w:sz w:val="24"/>
+              <w:szCs w:val="24"/>
+            </w:rPr>
+            <w:ptab w:relativeTo="margin" w:alignment="right" w:leader="dot"/>
+          </w:r>
+          <w:r>
+            <w:rPr>
+              <w:rFonts w:ascii="Arial" w:hAnsi="Arial" w:cs="Arial"/>
+              <w:b/>
+              <w:sz w:val="24"/>
+              <w:szCs w:val="24"/>
+              <w:lang w:val="en-US"/>
+            </w:rPr>
             <w:t>17</w:t>
           </w:r>
         </w:p>
@@ -427,17 +577,27 @@
               <w:szCs w:val="24"/>
               <w:lang w:val="en-US"/>
             </w:rPr>
-            <w:t>4.4</w:t>
-          </w:r>
-          <w:r>
-            <w:rPr>
-              <w:rFonts w:ascii="Arial" w:eastAsia="Times New Roman" w:hAnsi="Arial" w:cs="Arial"/>
-              <w:b/>
-              <w:sz w:val="24"/>
-              <w:szCs w:val="24"/>
-              <w:lang w:val="en-US"/>
-            </w:rPr>
-            <w:t xml:space="preserve"> HAML</w:t>
+            <w:t>4.5</w:t>
+          </w:r>
+          <w:r>
+            <w:rPr>
+              <w:rFonts w:ascii="Arial" w:eastAsia="Times New Roman" w:hAnsi="Arial" w:cs="Arial"/>
+              <w:b/>
+              <w:sz w:val="24"/>
+              <w:szCs w:val="24"/>
+              <w:lang w:val="en-US"/>
+            </w:rPr>
+            <w:t xml:space="preserve"> S</w:t>
+          </w:r>
+          <w:r>
+            <w:rPr>
+              <w:rFonts w:ascii="Arial" w:eastAsia="Times New Roman" w:hAnsi="Arial" w:cs="Arial"/>
+              <w:b/>
+              <w:sz w:val="24"/>
+              <w:szCs w:val="24"/>
+              <w:lang w:val="en-US"/>
+            </w:rPr>
+            <w:t>ass</w:t>
           </w:r>
           <w:r>
             <w:rPr>
@@ -464,46 +624,42 @@
               <w:szCs w:val="24"/>
               <w:lang w:val="en-US"/>
             </w:rPr>
-            <w:t>17</w:t>
-          </w:r>
-        </w:p>
-        <w:p>
-          <w:pPr>
-            <w:pStyle w:val="SemEspaamento"/>
-            <w:rPr>
-              <w:rFonts w:ascii="Arial" w:hAnsi="Arial" w:cs="Arial"/>
-              <w:b/>
-              <w:sz w:val="24"/>
-              <w:szCs w:val="24"/>
-              <w:lang w:val="en-US"/>
-            </w:rPr>
-          </w:pPr>
-          <w:r>
-            <w:rPr>
-              <w:rFonts w:ascii="Arial" w:hAnsi="Arial" w:cs="Arial"/>
-              <w:b/>
-              <w:sz w:val="24"/>
-              <w:szCs w:val="24"/>
-              <w:lang w:val="en-US"/>
-            </w:rPr>
-            <w:t>4.5</w:t>
-          </w:r>
-          <w:r>
-            <w:rPr>
-              <w:rFonts w:ascii="Arial" w:eastAsia="Times New Roman" w:hAnsi="Arial" w:cs="Arial"/>
-              <w:b/>
-              <w:sz w:val="24"/>
-              <w:szCs w:val="24"/>
-              <w:lang w:val="en-US"/>
-            </w:rPr>
-            <w:t xml:space="preserve"> SASS</w:t>
-          </w:r>
-          <w:r>
-            <w:rPr>
-              <w:rFonts w:ascii="Arial" w:hAnsi="Arial" w:cs="Arial"/>
-              <w:sz w:val="24"/>
-              <w:szCs w:val="24"/>
-              <w:lang w:val="en-US"/>
+            <w:t>18</w:t>
+          </w:r>
+        </w:p>
+        <w:p>
+          <w:pPr>
+            <w:pStyle w:val="SemEspaamento"/>
+            <w:rPr>
+              <w:rFonts w:ascii="Arial" w:hAnsi="Arial" w:cs="Arial"/>
+              <w:b/>
+              <w:sz w:val="24"/>
+              <w:szCs w:val="24"/>
+            </w:rPr>
+          </w:pPr>
+          <w:r>
+            <w:rPr>
+              <w:rFonts w:ascii="Arial" w:hAnsi="Arial" w:cs="Arial"/>
+              <w:b/>
+              <w:sz w:val="24"/>
+              <w:szCs w:val="24"/>
+            </w:rPr>
+            <w:t>4.6</w:t>
+          </w:r>
+          <w:r>
+            <w:rPr>
+              <w:rFonts w:ascii="Arial" w:eastAsia="Times New Roman" w:hAnsi="Arial" w:cs="Arial"/>
+              <w:b/>
+              <w:sz w:val="24"/>
+              <w:szCs w:val="24"/>
+            </w:rPr>
+            <w:t xml:space="preserve"> Twilio</w:t>
+          </w:r>
+          <w:r>
+            <w:rPr>
+              <w:rFonts w:ascii="Arial" w:hAnsi="Arial" w:cs="Arial"/>
+              <w:sz w:val="24"/>
+              <w:szCs w:val="24"/>
             </w:rPr>
             <w:t xml:space="preserve"> </w:t>
           </w:r>
@@ -521,7 +677,6 @@
               <w:b/>
               <w:sz w:val="24"/>
               <w:szCs w:val="24"/>
-              <w:lang w:val="en-US"/>
             </w:rPr>
             <w:t>18</w:t>
           </w:r>
@@ -534,35 +689,31 @@
               <w:b/>
               <w:sz w:val="24"/>
               <w:szCs w:val="24"/>
-              <w:lang w:val="en-US"/>
-            </w:rPr>
-          </w:pPr>
-          <w:r>
-            <w:rPr>
-              <w:rFonts w:ascii="Arial" w:hAnsi="Arial" w:cs="Arial"/>
-              <w:b/>
-              <w:sz w:val="24"/>
-              <w:szCs w:val="24"/>
-              <w:lang w:val="en-US"/>
-            </w:rPr>
-            <w:t>4.6</w:t>
-          </w:r>
-          <w:r>
-            <w:rPr>
-              <w:rFonts w:ascii="Arial" w:eastAsia="Times New Roman" w:hAnsi="Arial" w:cs="Arial"/>
-              <w:b/>
-              <w:sz w:val="24"/>
-              <w:szCs w:val="24"/>
-              <w:lang w:val="en-US"/>
-            </w:rPr>
-            <w:t xml:space="preserve"> Twilio</w:t>
-          </w:r>
-          <w:r>
-            <w:rPr>
-              <w:rFonts w:ascii="Arial" w:hAnsi="Arial" w:cs="Arial"/>
-              <w:sz w:val="24"/>
-              <w:szCs w:val="24"/>
-              <w:lang w:val="en-US"/>
+            </w:rPr>
+          </w:pPr>
+          <w:r>
+            <w:rPr>
+              <w:rFonts w:ascii="Arial" w:hAnsi="Arial" w:cs="Arial"/>
+              <w:b/>
+              <w:sz w:val="24"/>
+              <w:szCs w:val="24"/>
+            </w:rPr>
+            <w:t>4.7</w:t>
+          </w:r>
+          <w:r>
+            <w:rPr>
+              <w:rFonts w:ascii="Arial" w:eastAsia="Times New Roman" w:hAnsi="Arial" w:cs="Arial"/>
+              <w:b/>
+              <w:sz w:val="24"/>
+              <w:szCs w:val="24"/>
+            </w:rPr>
+            <w:t xml:space="preserve"> Qr-Code</w:t>
+          </w:r>
+          <w:r>
+            <w:rPr>
+              <w:rFonts w:ascii="Arial" w:hAnsi="Arial" w:cs="Arial"/>
+              <w:sz w:val="24"/>
+              <w:szCs w:val="24"/>
             </w:rPr>
             <w:t xml:space="preserve"> </w:t>
           </w:r>
@@ -580,48 +731,54 @@
               <w:b/>
               <w:sz w:val="24"/>
               <w:szCs w:val="24"/>
-              <w:lang w:val="en-US"/>
-            </w:rPr>
-            <w:t>18</w:t>
-          </w:r>
-        </w:p>
-        <w:p>
-          <w:pPr>
-            <w:pStyle w:val="SemEspaamento"/>
-            <w:rPr>
-              <w:rFonts w:ascii="Arial" w:hAnsi="Arial" w:cs="Arial"/>
-              <w:b/>
-              <w:sz w:val="24"/>
-              <w:szCs w:val="24"/>
-              <w:lang w:val="en-US"/>
-            </w:rPr>
-          </w:pPr>
-          <w:r>
-            <w:rPr>
-              <w:rFonts w:ascii="Arial" w:hAnsi="Arial" w:cs="Arial"/>
-              <w:b/>
-              <w:sz w:val="24"/>
-              <w:szCs w:val="24"/>
-              <w:lang w:val="en-US"/>
-            </w:rPr>
-            <w:t>4.7</w:t>
-          </w:r>
-          <w:r>
-            <w:rPr>
-              <w:rFonts w:ascii="Arial" w:eastAsia="Times New Roman" w:hAnsi="Arial" w:cs="Arial"/>
-              <w:b/>
-              <w:sz w:val="24"/>
-              <w:szCs w:val="24"/>
-              <w:lang w:val="en-US"/>
-            </w:rPr>
-            <w:t xml:space="preserve"> Qr-Code</w:t>
-          </w:r>
-          <w:r>
-            <w:rPr>
-              <w:rFonts w:ascii="Arial" w:hAnsi="Arial" w:cs="Arial"/>
-              <w:sz w:val="24"/>
-              <w:szCs w:val="24"/>
-              <w:lang w:val="en-US"/>
+            </w:rPr>
+            <w:t>19</w:t>
+          </w:r>
+        </w:p>
+        <w:p>
+          <w:pPr>
+            <w:pStyle w:val="SemEspaamento"/>
+            <w:rPr>
+              <w:rFonts w:ascii="Arial" w:hAnsi="Arial" w:cs="Arial"/>
+              <w:b/>
+              <w:sz w:val="24"/>
+              <w:szCs w:val="24"/>
+            </w:rPr>
+          </w:pPr>
+        </w:p>
+        <w:p>
+          <w:pPr>
+            <w:pStyle w:val="SemEspaamento"/>
+            <w:rPr>
+              <w:rFonts w:ascii="Arial" w:hAnsi="Arial" w:cs="Arial"/>
+              <w:b/>
+              <w:sz w:val="24"/>
+              <w:szCs w:val="24"/>
+            </w:rPr>
+          </w:pPr>
+          <w:r>
+            <w:rPr>
+              <w:rFonts w:ascii="Arial" w:hAnsi="Arial" w:cs="Arial"/>
+              <w:b/>
+              <w:sz w:val="24"/>
+              <w:szCs w:val="24"/>
+            </w:rPr>
+            <w:t>5</w:t>
+          </w:r>
+          <w:r>
+            <w:rPr>
+              <w:rFonts w:ascii="Arial" w:hAnsi="Arial" w:cs="Arial"/>
+              <w:b/>
+              <w:sz w:val="24"/>
+              <w:szCs w:val="24"/>
+            </w:rPr>
+            <w:t xml:space="preserve"> ESTUDO DE CASO</w:t>
+          </w:r>
+          <w:r>
+            <w:rPr>
+              <w:rFonts w:ascii="Arial" w:eastAsia="Times New Roman" w:hAnsi="Arial" w:cs="Arial"/>
+              <w:sz w:val="24"/>
+              <w:szCs w:val="24"/>
             </w:rPr>
             <w:t xml:space="preserve"> </w:t>
           </w:r>
@@ -639,9 +796,8 @@
               <w:b/>
               <w:sz w:val="24"/>
               <w:szCs w:val="24"/>
-              <w:lang w:val="en-US"/>
-            </w:rPr>
-            <w:t>19</w:t>
+            </w:rPr>
+            <w:t>20</w:t>
           </w:r>
         </w:p>
         <w:p>
@@ -674,16 +830,138 @@
           </w:r>
           <w:r>
             <w:rPr>
-              <w:rFonts w:ascii="Arial" w:eastAsia="Times New Roman" w:hAnsi="Arial" w:cs="Arial"/>
-              <w:b/>
-              <w:sz w:val="24"/>
-              <w:szCs w:val="24"/>
-            </w:rPr>
-            <w:t xml:space="preserve"> Estudo de caso</w:t>
-          </w:r>
-          <w:r>
-            <w:rPr>
-              <w:rFonts w:ascii="Arial" w:eastAsia="Times New Roman" w:hAnsi="Arial" w:cs="Arial"/>
+              <w:rFonts w:ascii="Arial" w:hAnsi="Arial" w:cs="Arial"/>
+              <w:b/>
+              <w:sz w:val="24"/>
+              <w:szCs w:val="24"/>
+            </w:rPr>
+            <w:t>1</w:t>
+          </w:r>
+          <w:r>
+            <w:rPr>
+              <w:rFonts w:ascii="Arial" w:eastAsia="Times New Roman" w:hAnsi="Arial" w:cs="Arial"/>
+              <w:b/>
+              <w:sz w:val="24"/>
+              <w:szCs w:val="24"/>
+            </w:rPr>
+            <w:t xml:space="preserve"> Descrição do sistema (regra de negócio</w:t>
+          </w:r>
+          <w:r>
+            <w:rPr>
+              <w:rFonts w:ascii="Arial" w:eastAsia="Times New Roman" w:hAnsi="Arial" w:cs="Arial"/>
+              <w:sz w:val="24"/>
+              <w:szCs w:val="24"/>
+            </w:rPr>
+            <w:t>)</w:t>
+          </w:r>
+          <w:r>
+            <w:rPr>
+              <w:rFonts w:ascii="Arial" w:hAnsi="Arial" w:cs="Arial"/>
+              <w:sz w:val="24"/>
+              <w:szCs w:val="24"/>
+            </w:rPr>
+            <w:ptab w:relativeTo="margin" w:alignment="right" w:leader="dot"/>
+          </w:r>
+          <w:r>
+            <w:rPr>
+              <w:rFonts w:ascii="Arial" w:hAnsi="Arial" w:cs="Arial"/>
+              <w:b/>
+              <w:sz w:val="24"/>
+              <w:szCs w:val="24"/>
+            </w:rPr>
+            <w:t>21</w:t>
+          </w:r>
+        </w:p>
+        <w:p>
+          <w:pPr>
+            <w:pStyle w:val="SemEspaamento"/>
+            <w:rPr>
+              <w:rFonts w:ascii="Arial" w:hAnsi="Arial" w:cs="Arial"/>
+              <w:b/>
+              <w:sz w:val="24"/>
+              <w:szCs w:val="24"/>
+            </w:rPr>
+          </w:pPr>
+        </w:p>
+        <w:p>
+          <w:pPr>
+            <w:pStyle w:val="SemEspaamento"/>
+            <w:rPr>
+              <w:rFonts w:ascii="Arial" w:hAnsi="Arial" w:cs="Arial"/>
+              <w:b/>
+              <w:sz w:val="24"/>
+              <w:szCs w:val="24"/>
+            </w:rPr>
+          </w:pPr>
+          <w:r>
+            <w:rPr>
+              <w:rFonts w:ascii="Arial" w:hAnsi="Arial" w:cs="Arial"/>
+              <w:b/>
+              <w:sz w:val="24"/>
+              <w:szCs w:val="24"/>
+            </w:rPr>
+            <w:t>6 CONCLUSÃO</w:t>
+          </w:r>
+          <w:r>
+            <w:rPr>
+              <w:rFonts w:ascii="Arial" w:hAnsi="Arial" w:cs="Arial"/>
+              <w:sz w:val="24"/>
+              <w:szCs w:val="24"/>
+            </w:rPr>
+            <w:ptab w:relativeTo="margin" w:alignment="right" w:leader="dot"/>
+          </w:r>
+          <w:r>
+            <w:rPr>
+              <w:rFonts w:ascii="Arial" w:hAnsi="Arial" w:cs="Arial"/>
+              <w:b/>
+              <w:sz w:val="24"/>
+              <w:szCs w:val="24"/>
+            </w:rPr>
+            <w:t>44</w:t>
+          </w:r>
+        </w:p>
+        <w:p>
+          <w:pPr>
+            <w:pStyle w:val="SemEspaamento"/>
+            <w:rPr>
+              <w:rFonts w:ascii="Arial" w:hAnsi="Arial" w:cs="Arial"/>
+              <w:b/>
+              <w:sz w:val="24"/>
+              <w:szCs w:val="24"/>
+            </w:rPr>
+          </w:pPr>
+        </w:p>
+        <w:p>
+          <w:pPr>
+            <w:pStyle w:val="SemEspaamento"/>
+            <w:rPr>
+              <w:rFonts w:ascii="Arial" w:hAnsi="Arial" w:cs="Arial"/>
+              <w:b/>
+              <w:sz w:val="24"/>
+              <w:szCs w:val="24"/>
+            </w:rPr>
+          </w:pPr>
+          <w:r>
+            <w:rPr>
+              <w:rFonts w:ascii="Arial" w:hAnsi="Arial" w:cs="Arial"/>
+              <w:b/>
+              <w:sz w:val="24"/>
+              <w:szCs w:val="24"/>
+            </w:rPr>
+            <w:t>6</w:t>
+          </w:r>
+          <w:r>
+            <w:rPr>
+              <w:rFonts w:ascii="Arial" w:eastAsia="Times New Roman" w:hAnsi="Arial" w:cs="Arial"/>
+              <w:b/>
+              <w:sz w:val="24"/>
+              <w:szCs w:val="24"/>
+            </w:rPr>
+            <w:t xml:space="preserve"> ELEMENTOS PÓS-TEXTUAIS</w:t>
+          </w:r>
+          <w:r>
+            <w:rPr>
+              <w:rFonts w:ascii="Arial" w:hAnsi="Arial" w:cs="Arial"/>
               <w:sz w:val="24"/>
               <w:szCs w:val="24"/>
             </w:rPr>
@@ -704,19 +982,8 @@
               <w:sz w:val="24"/>
               <w:szCs w:val="24"/>
             </w:rPr>
-            <w:t>20</w:t>
-          </w:r>
-        </w:p>
-        <w:p>
-          <w:pPr>
-            <w:pStyle w:val="SemEspaamento"/>
-            <w:rPr>
-              <w:rFonts w:ascii="Arial" w:hAnsi="Arial" w:cs="Arial"/>
-              <w:b/>
-              <w:sz w:val="24"/>
-              <w:szCs w:val="24"/>
-            </w:rPr>
-          </w:pPr>
+            <w:t>4</w:t>
+          </w:r>
           <w:r>
             <w:rPr>
               <w:rFonts w:ascii="Arial" w:hAnsi="Arial" w:cs="Arial"/>
@@ -726,99 +993,87 @@
             </w:rPr>
             <w:t>5</w:t>
           </w:r>
-          <w:r>
-            <w:rPr>
-              <w:rFonts w:ascii="Arial" w:hAnsi="Arial" w:cs="Arial"/>
-              <w:b/>
-              <w:sz w:val="24"/>
-              <w:szCs w:val="24"/>
-            </w:rPr>
-            <w:t>.</w:t>
-          </w:r>
-          <w:r>
-            <w:rPr>
-              <w:rFonts w:ascii="Arial" w:hAnsi="Arial" w:cs="Arial"/>
-              <w:b/>
-              <w:sz w:val="24"/>
-              <w:szCs w:val="24"/>
-            </w:rPr>
-            <w:t>1</w:t>
-          </w:r>
-          <w:r>
-            <w:rPr>
-              <w:rFonts w:ascii="Arial" w:eastAsia="Times New Roman" w:hAnsi="Arial" w:cs="Arial"/>
-              <w:b/>
-              <w:sz w:val="24"/>
-              <w:szCs w:val="24"/>
-            </w:rPr>
-            <w:t xml:space="preserve"> Descrição do sistema (regra de negócio</w:t>
-          </w:r>
-          <w:r>
-            <w:rPr>
-              <w:rFonts w:ascii="Arial" w:eastAsia="Times New Roman" w:hAnsi="Arial" w:cs="Arial"/>
-              <w:sz w:val="24"/>
-              <w:szCs w:val="24"/>
-            </w:rPr>
-            <w:t>)</w:t>
-          </w:r>
-          <w:r>
-            <w:rPr>
-              <w:rFonts w:ascii="Arial" w:hAnsi="Arial" w:cs="Arial"/>
-              <w:sz w:val="24"/>
-              <w:szCs w:val="24"/>
-            </w:rPr>
-            <w:ptab w:relativeTo="margin" w:alignment="right" w:leader="dot"/>
-          </w:r>
-          <w:r>
-            <w:rPr>
-              <w:rFonts w:ascii="Arial" w:hAnsi="Arial" w:cs="Arial"/>
-              <w:b/>
-              <w:sz w:val="24"/>
-              <w:szCs w:val="24"/>
-            </w:rPr>
-            <w:t>21</w:t>
-          </w:r>
-        </w:p>
-        <w:p>
-          <w:pPr>
-            <w:pStyle w:val="SemEspaamento"/>
-            <w:rPr>
-              <w:rFonts w:ascii="Arial" w:hAnsi="Arial" w:cs="Arial"/>
-              <w:b/>
-              <w:sz w:val="24"/>
-              <w:szCs w:val="24"/>
-            </w:rPr>
-          </w:pPr>
-          <w:r>
-            <w:rPr>
-              <w:rFonts w:ascii="Arial" w:hAnsi="Arial" w:cs="Arial"/>
-              <w:b/>
-              <w:sz w:val="24"/>
-              <w:szCs w:val="24"/>
-            </w:rPr>
-            <w:t>6</w:t>
-          </w:r>
-          <w:r>
-            <w:rPr>
-              <w:rFonts w:ascii="Arial" w:hAnsi="Arial" w:cs="Arial"/>
-              <w:b/>
-              <w:sz w:val="24"/>
-              <w:szCs w:val="24"/>
-            </w:rPr>
-            <w:t>.</w:t>
-          </w:r>
-          <w:r>
-            <w:rPr>
-              <w:rFonts w:ascii="Arial" w:eastAsia="Times New Roman" w:hAnsi="Arial" w:cs="Arial"/>
-              <w:b/>
-              <w:sz w:val="24"/>
-              <w:szCs w:val="24"/>
-            </w:rPr>
-            <w:t xml:space="preserve"> ELEMENTOS PÓS-TEXTUAIS</w:t>
-          </w:r>
-          <w:r>
-            <w:rPr>
-              <w:rFonts w:ascii="Arial" w:hAnsi="Arial" w:cs="Arial"/>
+        </w:p>
+        <w:p>
+          <w:pPr>
+            <w:pStyle w:val="SemEspaamento"/>
+            <w:rPr>
+              <w:rFonts w:ascii="Arial" w:hAnsi="Arial" w:cs="Arial"/>
+              <w:b/>
+              <w:sz w:val="24"/>
+              <w:szCs w:val="24"/>
+            </w:rPr>
+          </w:pPr>
+          <w:r>
+            <w:rPr>
+              <w:rFonts w:ascii="Arial" w:hAnsi="Arial" w:cs="Arial"/>
+              <w:b/>
+              <w:sz w:val="24"/>
+              <w:szCs w:val="24"/>
+            </w:rPr>
+            <w:t>6.1</w:t>
+          </w:r>
+          <w:r>
+            <w:rPr>
+              <w:rFonts w:ascii="Arial" w:eastAsia="Times New Roman" w:hAnsi="Arial" w:cs="Arial"/>
+              <w:b/>
+              <w:sz w:val="24"/>
+              <w:szCs w:val="24"/>
+            </w:rPr>
+            <w:t xml:space="preserve"> Dicionário de dados (glossário)</w:t>
+          </w:r>
+          <w:r>
+            <w:rPr>
+              <w:rFonts w:ascii="Arial" w:hAnsi="Arial" w:cs="Arial"/>
+              <w:sz w:val="24"/>
+              <w:szCs w:val="24"/>
+            </w:rPr>
+            <w:ptab w:relativeTo="margin" w:alignment="right" w:leader="dot"/>
+          </w:r>
+          <w:r>
+            <w:rPr>
+              <w:rFonts w:ascii="Arial" w:hAnsi="Arial" w:cs="Arial"/>
+              <w:b/>
+              <w:sz w:val="24"/>
+              <w:szCs w:val="24"/>
+            </w:rPr>
+            <w:t>45</w:t>
+          </w:r>
+        </w:p>
+        <w:p>
+          <w:pPr>
+            <w:pStyle w:val="SemEspaamento"/>
+            <w:rPr>
+              <w:rFonts w:ascii="Arial" w:hAnsi="Arial" w:cs="Arial"/>
+              <w:b/>
+              <w:sz w:val="24"/>
+              <w:szCs w:val="24"/>
+            </w:rPr>
+          </w:pPr>
+        </w:p>
+        <w:p>
+          <w:pPr>
+            <w:pStyle w:val="SemEspaamento"/>
+            <w:rPr>
+              <w:rFonts w:ascii="Arial" w:hAnsi="Arial" w:cs="Arial"/>
+              <w:b/>
+              <w:sz w:val="24"/>
+              <w:szCs w:val="24"/>
+            </w:rPr>
+          </w:pPr>
+          <w:r>
+            <w:rPr>
+              <w:rFonts w:ascii="Arial" w:hAnsi="Arial" w:cs="Arial"/>
+              <w:b/>
+              <w:sz w:val="24"/>
+              <w:szCs w:val="24"/>
+            </w:rPr>
+            <w:t>7</w:t>
+          </w:r>
+          <w:r>
+            <w:rPr>
+              <w:rFonts w:ascii="Arial" w:eastAsia="Times New Roman" w:hAnsi="Arial" w:cs="Arial"/>
+              <w:b/>
               <w:sz w:val="24"/>
               <w:szCs w:val="24"/>
             </w:rPr>
@@ -826,41 +1081,38 @@
           </w:r>
           <w:r>
             <w:rPr>
-              <w:rFonts w:ascii="Arial" w:hAnsi="Arial" w:cs="Arial"/>
-              <w:sz w:val="24"/>
-              <w:szCs w:val="24"/>
-            </w:rPr>
-            <w:ptab w:relativeTo="margin" w:alignment="right" w:leader="dot"/>
-          </w:r>
-          <w:r>
-            <w:rPr>
-              <w:rFonts w:ascii="Arial" w:hAnsi="Arial" w:cs="Arial"/>
-              <w:b/>
-              <w:sz w:val="24"/>
-              <w:szCs w:val="24"/>
-            </w:rPr>
-            <w:t>3</w:t>
-          </w:r>
-          <w:r>
-            <w:rPr>
-              <w:rFonts w:ascii="Arial" w:hAnsi="Arial" w:cs="Arial"/>
-              <w:b/>
-              <w:sz w:val="24"/>
-              <w:szCs w:val="24"/>
-            </w:rPr>
-            <w:t>2</w:t>
-          </w:r>
-        </w:p>
-        <w:p>
-          <w:pPr>
-            <w:pStyle w:val="SemEspaamento"/>
-            <w:rPr>
-              <w:rFonts w:ascii="Arial" w:hAnsi="Arial" w:cs="Arial"/>
-              <w:b/>
-              <w:sz w:val="24"/>
-              <w:szCs w:val="24"/>
-            </w:rPr>
-          </w:pPr>
+              <w:rFonts w:ascii="Arial" w:eastAsia="Times New Roman" w:hAnsi="Arial" w:cs="Arial"/>
+              <w:b/>
+              <w:sz w:val="24"/>
+              <w:szCs w:val="24"/>
+            </w:rPr>
+            <w:t>REFERÊNCIAS</w:t>
+          </w:r>
+          <w:r>
+            <w:rPr>
+              <w:rFonts w:ascii="Arial" w:hAnsi="Arial" w:cs="Arial"/>
+              <w:sz w:val="24"/>
+              <w:szCs w:val="24"/>
+            </w:rPr>
+            <w:t xml:space="preserve"> </w:t>
+          </w:r>
+          <w:r>
+            <w:rPr>
+              <w:rFonts w:ascii="Arial" w:hAnsi="Arial" w:cs="Arial"/>
+              <w:sz w:val="24"/>
+              <w:szCs w:val="24"/>
+            </w:rPr>
+            <w:ptab w:relativeTo="margin" w:alignment="right" w:leader="dot"/>
+          </w:r>
+          <w:r>
+            <w:rPr>
+              <w:rFonts w:ascii="Arial" w:hAnsi="Arial" w:cs="Arial"/>
+              <w:b/>
+              <w:sz w:val="24"/>
+              <w:szCs w:val="24"/>
+            </w:rPr>
+            <w:t>4</w:t>
+          </w:r>
           <w:r>
             <w:rPr>
               <w:rFonts w:ascii="Arial" w:hAnsi="Arial" w:cs="Arial"/>
@@ -870,50 +1122,17 @@
             </w:rPr>
             <w:t>7</w:t>
           </w:r>
-          <w:r>
-            <w:rPr>
-              <w:rFonts w:ascii="Arial" w:hAnsi="Arial" w:cs="Arial"/>
-              <w:b/>
-              <w:sz w:val="24"/>
-              <w:szCs w:val="24"/>
-            </w:rPr>
-            <w:t>.</w:t>
-          </w:r>
-          <w:r>
-            <w:rPr>
-              <w:rFonts w:ascii="Arial" w:eastAsia="Times New Roman" w:hAnsi="Arial" w:cs="Arial"/>
-              <w:b/>
-              <w:sz w:val="24"/>
-              <w:szCs w:val="24"/>
-            </w:rPr>
-            <w:t xml:space="preserve"> Apêndice A </w:t>
-          </w:r>
-          <w:r>
-            <w:rPr>
-              <w:rFonts w:ascii="Arial" w:hAnsi="Arial" w:cs="Arial"/>
-              <w:sz w:val="24"/>
-              <w:szCs w:val="24"/>
-            </w:rPr>
-            <w:ptab w:relativeTo="margin" w:alignment="right" w:leader="dot"/>
-          </w:r>
-          <w:r>
-            <w:rPr>
-              <w:rFonts w:ascii="Arial" w:hAnsi="Arial" w:cs="Arial"/>
-              <w:b/>
-              <w:sz w:val="24"/>
-              <w:szCs w:val="24"/>
-            </w:rPr>
-            <w:t>3</w:t>
-          </w:r>
-          <w:r>
-            <w:rPr>
-              <w:rFonts w:ascii="Arial" w:hAnsi="Arial" w:cs="Arial"/>
-              <w:b/>
-              <w:sz w:val="24"/>
-              <w:szCs w:val="24"/>
-            </w:rPr>
-            <w:t>2</w:t>
-          </w:r>
+        </w:p>
+        <w:p>
+          <w:pPr>
+            <w:pStyle w:val="SemEspaamento"/>
+            <w:rPr>
+              <w:rFonts w:ascii="Arial" w:hAnsi="Arial" w:cs="Arial"/>
+              <w:b/>
+              <w:sz w:val="24"/>
+              <w:szCs w:val="24"/>
+            </w:rPr>
+          </w:pPr>
         </w:p>
         <w:p>
           <w:pPr>
@@ -936,59 +1155,56 @@
           </w:r>
           <w:r>
             <w:rPr>
-              <w:rFonts w:ascii="Arial" w:hAnsi="Arial" w:cs="Arial"/>
-              <w:b/>
-              <w:sz w:val="24"/>
-              <w:szCs w:val="24"/>
-            </w:rPr>
-            <w:t>.</w:t>
-          </w:r>
-          <w:r>
-            <w:rPr>
-              <w:rFonts w:ascii="Arial" w:eastAsia="Times New Roman" w:hAnsi="Arial" w:cs="Arial"/>
-              <w:b/>
-              <w:sz w:val="24"/>
-              <w:szCs w:val="24"/>
-            </w:rPr>
-            <w:t xml:space="preserve"> Dicionário de dados (glossário)</w:t>
-          </w:r>
-          <w:r>
-            <w:rPr>
-              <w:rFonts w:ascii="Arial" w:hAnsi="Arial" w:cs="Arial"/>
-              <w:sz w:val="24"/>
-              <w:szCs w:val="24"/>
-            </w:rPr>
-            <w:ptab w:relativeTo="margin" w:alignment="right" w:leader="dot"/>
-          </w:r>
-          <w:r>
-            <w:rPr>
-              <w:rFonts w:ascii="Arial" w:hAnsi="Arial" w:cs="Arial"/>
-              <w:b/>
-              <w:sz w:val="24"/>
-              <w:szCs w:val="24"/>
-            </w:rPr>
-            <w:t>3</w:t>
-          </w:r>
-          <w:r>
-            <w:rPr>
-              <w:rFonts w:ascii="Arial" w:hAnsi="Arial" w:cs="Arial"/>
-              <w:b/>
-              <w:sz w:val="24"/>
-              <w:szCs w:val="24"/>
-            </w:rPr>
-            <w:t>2</w:t>
-          </w:r>
-        </w:p>
-        <w:p>
-          <w:pPr>
-            <w:pStyle w:val="SemEspaamento"/>
-            <w:rPr>
-              <w:rFonts w:ascii="Arial" w:hAnsi="Arial" w:cs="Arial"/>
-              <w:b/>
-              <w:sz w:val="24"/>
-              <w:szCs w:val="24"/>
-            </w:rPr>
-          </w:pPr>
+              <w:rFonts w:ascii="Arial" w:eastAsia="Times New Roman" w:hAnsi="Arial" w:cs="Arial"/>
+              <w:b/>
+              <w:sz w:val="24"/>
+              <w:szCs w:val="24"/>
+            </w:rPr>
+            <w:t xml:space="preserve"> </w:t>
+          </w:r>
+          <w:r>
+            <w:rPr>
+              <w:rFonts w:ascii="Arial" w:eastAsia="Times New Roman" w:hAnsi="Arial" w:cs="Arial"/>
+              <w:b/>
+              <w:sz w:val="24"/>
+              <w:szCs w:val="24"/>
+            </w:rPr>
+            <w:t>ANEXO</w:t>
+          </w:r>
+          <w:r>
+            <w:rPr>
+              <w:rFonts w:ascii="Arial" w:eastAsia="Times New Roman" w:hAnsi="Arial" w:cs="Arial"/>
+              <w:b/>
+              <w:sz w:val="24"/>
+              <w:szCs w:val="24"/>
+            </w:rPr>
+            <w:t>S</w:t>
+          </w:r>
+          <w:r>
+            <w:rPr>
+              <w:rFonts w:ascii="Arial" w:hAnsi="Arial" w:cs="Arial"/>
+              <w:sz w:val="24"/>
+              <w:szCs w:val="24"/>
+            </w:rPr>
+            <w:t xml:space="preserve"> </w:t>
+          </w:r>
+          <w:r>
+            <w:rPr>
+              <w:rFonts w:ascii="Arial" w:hAnsi="Arial" w:cs="Arial"/>
+              <w:sz w:val="24"/>
+              <w:szCs w:val="24"/>
+            </w:rPr>
+            <w:ptab w:relativeTo="margin" w:alignment="right" w:leader="dot"/>
+          </w:r>
+          <w:r>
+            <w:rPr>
+              <w:rFonts w:ascii="Arial" w:hAnsi="Arial" w:cs="Arial"/>
+              <w:b/>
+              <w:sz w:val="24"/>
+              <w:szCs w:val="24"/>
+            </w:rPr>
+            <w:t>4</w:t>
+          </w:r>
           <w:r>
             <w:rPr>
               <w:rFonts w:ascii="Arial" w:hAnsi="Arial" w:cs="Arial"/>
@@ -998,23 +1214,26 @@
             </w:rPr>
             <w:t>9</w:t>
           </w:r>
-          <w:r>
-            <w:rPr>
-              <w:rFonts w:ascii="Arial" w:hAnsi="Arial" w:cs="Arial"/>
-              <w:b/>
-              <w:sz w:val="24"/>
-              <w:szCs w:val="24"/>
-            </w:rPr>
-            <w:t>.</w:t>
-          </w:r>
-          <w:r>
-            <w:rPr>
-              <w:rFonts w:ascii="Arial" w:eastAsia="Times New Roman" w:hAnsi="Arial" w:cs="Arial"/>
-              <w:b/>
-              <w:sz w:val="24"/>
-              <w:szCs w:val="24"/>
-            </w:rPr>
-            <w:t xml:space="preserve"> Referências Bibliográficas</w:t>
+        </w:p>
+        <w:p>
+          <w:pPr>
+            <w:pStyle w:val="SemEspaamento"/>
+            <w:rPr>
+              <w:rFonts w:ascii="Arial" w:hAnsi="Arial" w:cs="Arial"/>
+              <w:b/>
+              <w:sz w:val="24"/>
+              <w:szCs w:val="24"/>
+            </w:rPr>
+          </w:pPr>
+          <w:r>
+            <w:rPr>
+              <w:rFonts w:ascii="Arial" w:eastAsia="Times New Roman" w:hAnsi="Arial" w:cs="Arial"/>
+              <w:b/>
+              <w:sz w:val="24"/>
+              <w:szCs w:val="24"/>
+            </w:rPr>
+            <w:tab/>
+            <w:t>ANEXO I</w:t>
           </w:r>
           <w:r>
             <w:rPr>
@@ -1030,25 +1249,647 @@
               <w:sz w:val="24"/>
               <w:szCs w:val="24"/>
             </w:rPr>
-            <w:ptab w:relativeTo="margin" w:alignment="right" w:leader="dot"/>
-          </w:r>
-          <w:r>
-            <w:rPr>
-              <w:rFonts w:ascii="Arial" w:hAnsi="Arial" w:cs="Arial"/>
-              <w:b/>
-              <w:sz w:val="24"/>
-              <w:szCs w:val="24"/>
-            </w:rPr>
-            <w:t>3</w:t>
-          </w:r>
-          <w:r>
-            <w:rPr>
-              <w:rFonts w:ascii="Arial" w:hAnsi="Arial" w:cs="Arial"/>
-              <w:b/>
-              <w:sz w:val="24"/>
-              <w:szCs w:val="24"/>
-            </w:rPr>
-            <w:t>4</w:t>
+            <w:t>CADASTRO E EDIÇÃO DE USUÁRIO</w:t>
+          </w:r>
+          <w:r>
+            <w:rPr>
+              <w:rFonts w:ascii="Arial" w:hAnsi="Arial" w:cs="Arial"/>
+              <w:sz w:val="24"/>
+              <w:szCs w:val="24"/>
+            </w:rPr>
+            <w:ptab w:relativeTo="margin" w:alignment="right" w:leader="dot"/>
+          </w:r>
+          <w:r>
+            <w:rPr>
+              <w:rFonts w:ascii="Arial" w:hAnsi="Arial" w:cs="Arial"/>
+              <w:b/>
+              <w:sz w:val="24"/>
+              <w:szCs w:val="24"/>
+            </w:rPr>
+            <w:t>49</w:t>
+          </w:r>
+        </w:p>
+        <w:p>
+          <w:pPr>
+            <w:pStyle w:val="SemEspaamento"/>
+            <w:rPr>
+              <w:rFonts w:ascii="Arial" w:hAnsi="Arial" w:cs="Arial"/>
+              <w:b/>
+              <w:sz w:val="24"/>
+              <w:szCs w:val="24"/>
+            </w:rPr>
+          </w:pPr>
+          <w:r>
+            <w:rPr>
+              <w:rFonts w:ascii="Arial" w:eastAsia="Times New Roman" w:hAnsi="Arial" w:cs="Arial"/>
+              <w:b/>
+              <w:sz w:val="24"/>
+              <w:szCs w:val="24"/>
+            </w:rPr>
+            <w:tab/>
+            <w:t>ANEXO II</w:t>
+          </w:r>
+          <w:r>
+            <w:rPr>
+              <w:rFonts w:ascii="Arial" w:hAnsi="Arial" w:cs="Arial"/>
+              <w:sz w:val="24"/>
+              <w:szCs w:val="24"/>
+            </w:rPr>
+            <w:t xml:space="preserve"> </w:t>
+          </w:r>
+          <w:r>
+            <w:rPr>
+              <w:rFonts w:ascii="Arial" w:hAnsi="Arial" w:cs="Arial"/>
+              <w:sz w:val="24"/>
+              <w:szCs w:val="24"/>
+            </w:rPr>
+            <w:t>CADASTRO E EDIÇÃO DE HEMOCENTROS</w:t>
+          </w:r>
+          <w:r>
+            <w:rPr>
+              <w:rFonts w:ascii="Arial" w:hAnsi="Arial" w:cs="Arial"/>
+              <w:sz w:val="24"/>
+              <w:szCs w:val="24"/>
+            </w:rPr>
+            <w:ptab w:relativeTo="margin" w:alignment="right" w:leader="dot"/>
+          </w:r>
+          <w:r>
+            <w:rPr>
+              <w:rFonts w:ascii="Arial" w:hAnsi="Arial" w:cs="Arial"/>
+              <w:b/>
+              <w:sz w:val="24"/>
+              <w:szCs w:val="24"/>
+            </w:rPr>
+            <w:t>59</w:t>
+          </w:r>
+        </w:p>
+        <w:p>
+          <w:pPr>
+            <w:pStyle w:val="SemEspaamento"/>
+            <w:rPr>
+              <w:rFonts w:ascii="Arial" w:hAnsi="Arial" w:cs="Arial"/>
+              <w:b/>
+              <w:sz w:val="24"/>
+              <w:szCs w:val="24"/>
+            </w:rPr>
+          </w:pPr>
+          <w:r>
+            <w:rPr>
+              <w:rFonts w:ascii="Arial" w:eastAsia="Times New Roman" w:hAnsi="Arial" w:cs="Arial"/>
+              <w:b/>
+              <w:sz w:val="24"/>
+              <w:szCs w:val="24"/>
+            </w:rPr>
+            <w:tab/>
+            <w:t>ANEXO III</w:t>
+          </w:r>
+          <w:r>
+            <w:rPr>
+              <w:rFonts w:ascii="Arial" w:hAnsi="Arial" w:cs="Arial"/>
+              <w:sz w:val="24"/>
+              <w:szCs w:val="24"/>
+            </w:rPr>
+            <w:t xml:space="preserve"> </w:t>
+          </w:r>
+          <w:r>
+            <w:rPr>
+              <w:rFonts w:ascii="Arial" w:hAnsi="Arial" w:cs="Arial"/>
+              <w:sz w:val="24"/>
+              <w:szCs w:val="24"/>
+            </w:rPr>
+            <w:t>PÁGINA INICIAL</w:t>
+          </w:r>
+          <w:r>
+            <w:rPr>
+              <w:rFonts w:ascii="Arial" w:hAnsi="Arial" w:cs="Arial"/>
+              <w:sz w:val="24"/>
+              <w:szCs w:val="24"/>
+            </w:rPr>
+            <w:ptab w:relativeTo="margin" w:alignment="right" w:leader="dot"/>
+          </w:r>
+          <w:r>
+            <w:rPr>
+              <w:rFonts w:ascii="Arial" w:hAnsi="Arial" w:cs="Arial"/>
+              <w:b/>
+              <w:sz w:val="24"/>
+              <w:szCs w:val="24"/>
+            </w:rPr>
+            <w:t>70</w:t>
+          </w:r>
+        </w:p>
+        <w:p>
+          <w:pPr>
+            <w:pStyle w:val="SemEspaamento"/>
+            <w:rPr>
+              <w:rFonts w:ascii="Arial" w:hAnsi="Arial" w:cs="Arial"/>
+              <w:b/>
+              <w:sz w:val="24"/>
+              <w:szCs w:val="24"/>
+            </w:rPr>
+          </w:pPr>
+          <w:r>
+            <w:rPr>
+              <w:rFonts w:ascii="Arial" w:eastAsia="Times New Roman" w:hAnsi="Arial" w:cs="Arial"/>
+              <w:b/>
+              <w:sz w:val="24"/>
+              <w:szCs w:val="24"/>
+            </w:rPr>
+            <w:tab/>
+            <w:t>ANEXO IV</w:t>
+          </w:r>
+          <w:r>
+            <w:rPr>
+              <w:rFonts w:ascii="Arial" w:hAnsi="Arial" w:cs="Arial"/>
+              <w:sz w:val="24"/>
+              <w:szCs w:val="24"/>
+            </w:rPr>
+            <w:t xml:space="preserve"> </w:t>
+          </w:r>
+          <w:r>
+            <w:rPr>
+              <w:rFonts w:ascii="Arial" w:hAnsi="Arial" w:cs="Arial"/>
+              <w:sz w:val="24"/>
+              <w:szCs w:val="24"/>
+            </w:rPr>
+            <w:t>CADASTRO E EDIÇÃO DE NOTIFICAÇÕES</w:t>
+          </w:r>
+          <w:r>
+            <w:rPr>
+              <w:rFonts w:ascii="Arial" w:hAnsi="Arial" w:cs="Arial"/>
+              <w:sz w:val="24"/>
+              <w:szCs w:val="24"/>
+            </w:rPr>
+            <w:ptab w:relativeTo="margin" w:alignment="right" w:leader="dot"/>
+          </w:r>
+          <w:r>
+            <w:rPr>
+              <w:rFonts w:ascii="Arial" w:hAnsi="Arial" w:cs="Arial"/>
+              <w:b/>
+              <w:sz w:val="24"/>
+              <w:szCs w:val="24"/>
+            </w:rPr>
+            <w:t>75</w:t>
+          </w:r>
+        </w:p>
+        <w:p>
+          <w:pPr>
+            <w:pStyle w:val="SemEspaamento"/>
+            <w:rPr>
+              <w:rFonts w:ascii="Arial" w:hAnsi="Arial" w:cs="Arial"/>
+              <w:b/>
+              <w:sz w:val="24"/>
+              <w:szCs w:val="24"/>
+            </w:rPr>
+          </w:pPr>
+          <w:r>
+            <w:rPr>
+              <w:rFonts w:ascii="Arial" w:eastAsia="Times New Roman" w:hAnsi="Arial" w:cs="Arial"/>
+              <w:b/>
+              <w:sz w:val="24"/>
+              <w:szCs w:val="24"/>
+            </w:rPr>
+            <w:tab/>
+            <w:t>ANEXO V</w:t>
+          </w:r>
+          <w:r>
+            <w:rPr>
+              <w:rFonts w:ascii="Arial" w:hAnsi="Arial" w:cs="Arial"/>
+              <w:sz w:val="24"/>
+              <w:szCs w:val="24"/>
+            </w:rPr>
+            <w:t xml:space="preserve"> </w:t>
+          </w:r>
+          <w:r>
+            <w:rPr>
+              <w:rFonts w:ascii="Arial" w:hAnsi="Arial" w:cs="Arial"/>
+              <w:sz w:val="24"/>
+              <w:szCs w:val="24"/>
+            </w:rPr>
+            <w:t>CADASTRO E EDIÇÃO DAS CAMPANHAS</w:t>
+          </w:r>
+          <w:r>
+            <w:rPr>
+              <w:rFonts w:ascii="Arial" w:hAnsi="Arial" w:cs="Arial"/>
+              <w:sz w:val="24"/>
+              <w:szCs w:val="24"/>
+            </w:rPr>
+            <w:ptab w:relativeTo="margin" w:alignment="right" w:leader="dot"/>
+          </w:r>
+          <w:r>
+            <w:rPr>
+              <w:rFonts w:ascii="Arial" w:hAnsi="Arial" w:cs="Arial"/>
+              <w:b/>
+              <w:sz w:val="24"/>
+              <w:szCs w:val="24"/>
+            </w:rPr>
+            <w:t>86</w:t>
+          </w:r>
+        </w:p>
+        <w:p>
+          <w:pPr>
+            <w:pStyle w:val="SemEspaamento"/>
+            <w:rPr>
+              <w:rFonts w:ascii="Arial" w:hAnsi="Arial" w:cs="Arial"/>
+              <w:b/>
+              <w:sz w:val="24"/>
+              <w:szCs w:val="24"/>
+            </w:rPr>
+          </w:pPr>
+          <w:r>
+            <w:rPr>
+              <w:rFonts w:ascii="Arial" w:eastAsia="Times New Roman" w:hAnsi="Arial" w:cs="Arial"/>
+              <w:b/>
+              <w:sz w:val="24"/>
+              <w:szCs w:val="24"/>
+            </w:rPr>
+            <w:tab/>
+            <w:t>ANEXO VI</w:t>
+          </w:r>
+          <w:r>
+            <w:rPr>
+              <w:rFonts w:ascii="Arial" w:hAnsi="Arial" w:cs="Arial"/>
+              <w:sz w:val="24"/>
+              <w:szCs w:val="24"/>
+            </w:rPr>
+            <w:t xml:space="preserve"> </w:t>
+          </w:r>
+          <w:r>
+            <w:rPr>
+              <w:rFonts w:ascii="Arial" w:hAnsi="Arial" w:cs="Arial"/>
+              <w:sz w:val="24"/>
+              <w:szCs w:val="24"/>
+            </w:rPr>
+            <w:t>DATA TABLES</w:t>
+          </w:r>
+          <w:r>
+            <w:rPr>
+              <w:rFonts w:ascii="Arial" w:hAnsi="Arial" w:cs="Arial"/>
+              <w:sz w:val="24"/>
+              <w:szCs w:val="24"/>
+            </w:rPr>
+            <w:ptab w:relativeTo="margin" w:alignment="right" w:leader="dot"/>
+          </w:r>
+          <w:r>
+            <w:rPr>
+              <w:rFonts w:ascii="Arial" w:hAnsi="Arial" w:cs="Arial"/>
+              <w:b/>
+              <w:sz w:val="24"/>
+              <w:szCs w:val="24"/>
+            </w:rPr>
+            <w:t>93</w:t>
+          </w:r>
+          <w:r>
+            <w:rPr>
+              <w:rFonts w:ascii="Arial" w:eastAsia="Times New Roman" w:hAnsi="Arial" w:cs="Arial"/>
+              <w:b/>
+              <w:sz w:val="24"/>
+              <w:szCs w:val="24"/>
+            </w:rPr>
+            <w:tab/>
+            <w:t>ANEXO VII</w:t>
+          </w:r>
+          <w:r>
+            <w:rPr>
+              <w:rFonts w:ascii="Arial" w:hAnsi="Arial" w:cs="Arial"/>
+              <w:sz w:val="24"/>
+              <w:szCs w:val="24"/>
+            </w:rPr>
+            <w:t xml:space="preserve"> </w:t>
+          </w:r>
+          <w:r>
+            <w:rPr>
+              <w:rFonts w:ascii="Arial" w:hAnsi="Arial" w:cs="Arial"/>
+              <w:sz w:val="24"/>
+              <w:szCs w:val="24"/>
+            </w:rPr>
+            <w:t>ESTATÍSTICA DE CADASTRO</w:t>
+          </w:r>
+          <w:r>
+            <w:rPr>
+              <w:rFonts w:ascii="Arial" w:hAnsi="Arial" w:cs="Arial"/>
+              <w:sz w:val="24"/>
+              <w:szCs w:val="24"/>
+            </w:rPr>
+            <w:ptab w:relativeTo="margin" w:alignment="right" w:leader="dot"/>
+          </w:r>
+          <w:r>
+            <w:rPr>
+              <w:rFonts w:ascii="Arial" w:hAnsi="Arial" w:cs="Arial"/>
+              <w:b/>
+              <w:sz w:val="24"/>
+              <w:szCs w:val="24"/>
+            </w:rPr>
+            <w:t>94</w:t>
+          </w:r>
+        </w:p>
+        <w:p>
+          <w:pPr>
+            <w:pStyle w:val="SemEspaamento"/>
+            <w:rPr>
+              <w:rFonts w:ascii="Arial" w:hAnsi="Arial" w:cs="Arial"/>
+              <w:b/>
+              <w:sz w:val="24"/>
+              <w:szCs w:val="24"/>
+            </w:rPr>
+          </w:pPr>
+          <w:r>
+            <w:rPr>
+              <w:rFonts w:ascii="Arial" w:eastAsia="Times New Roman" w:hAnsi="Arial" w:cs="Arial"/>
+              <w:b/>
+              <w:sz w:val="24"/>
+              <w:szCs w:val="24"/>
+            </w:rPr>
+            <w:tab/>
+            <w:t>ANEXO VIII</w:t>
+          </w:r>
+          <w:r>
+            <w:rPr>
+              <w:rFonts w:ascii="Arial" w:hAnsi="Arial" w:cs="Arial"/>
+              <w:sz w:val="24"/>
+              <w:szCs w:val="24"/>
+            </w:rPr>
+            <w:t xml:space="preserve"> </w:t>
+          </w:r>
+          <w:r>
+            <w:rPr>
+              <w:rFonts w:ascii="Arial" w:hAnsi="Arial" w:cs="Arial"/>
+              <w:sz w:val="24"/>
+              <w:szCs w:val="24"/>
+            </w:rPr>
+            <w:t>GEMS</w:t>
+          </w:r>
+          <w:r>
+            <w:rPr>
+              <w:rFonts w:ascii="Arial" w:hAnsi="Arial" w:cs="Arial"/>
+              <w:sz w:val="24"/>
+              <w:szCs w:val="24"/>
+            </w:rPr>
+            <w:ptab w:relativeTo="margin" w:alignment="right" w:leader="dot"/>
+          </w:r>
+          <w:r>
+            <w:rPr>
+              <w:rFonts w:ascii="Arial" w:hAnsi="Arial" w:cs="Arial"/>
+              <w:b/>
+              <w:sz w:val="24"/>
+              <w:szCs w:val="24"/>
+            </w:rPr>
+            <w:t>98</w:t>
+          </w:r>
+        </w:p>
+        <w:p>
+          <w:pPr>
+            <w:pStyle w:val="SemEspaamento"/>
+            <w:rPr>
+              <w:rFonts w:ascii="Arial" w:hAnsi="Arial" w:cs="Arial"/>
+              <w:b/>
+              <w:sz w:val="24"/>
+              <w:szCs w:val="24"/>
+            </w:rPr>
+          </w:pPr>
+          <w:r>
+            <w:rPr>
+              <w:rFonts w:ascii="Arial" w:eastAsia="Times New Roman" w:hAnsi="Arial" w:cs="Arial"/>
+              <w:b/>
+              <w:sz w:val="24"/>
+              <w:szCs w:val="24"/>
+            </w:rPr>
+            <w:tab/>
+            <w:t>ANEXO IX</w:t>
+          </w:r>
+          <w:r>
+            <w:rPr>
+              <w:rFonts w:ascii="Arial" w:hAnsi="Arial" w:cs="Arial"/>
+              <w:sz w:val="24"/>
+              <w:szCs w:val="24"/>
+            </w:rPr>
+            <w:t xml:space="preserve"> </w:t>
+          </w:r>
+          <w:r>
+            <w:rPr>
+              <w:rFonts w:ascii="Arial" w:hAnsi="Arial" w:cs="Arial"/>
+              <w:sz w:val="24"/>
+              <w:szCs w:val="24"/>
+            </w:rPr>
+            <w:t>ROTAS</w:t>
+          </w:r>
+          <w:r>
+            <w:rPr>
+              <w:rFonts w:ascii="Arial" w:hAnsi="Arial" w:cs="Arial"/>
+              <w:sz w:val="24"/>
+              <w:szCs w:val="24"/>
+            </w:rPr>
+            <w:ptab w:relativeTo="margin" w:alignment="right" w:leader="dot"/>
+          </w:r>
+          <w:r>
+            <w:rPr>
+              <w:rFonts w:ascii="Arial" w:hAnsi="Arial" w:cs="Arial"/>
+              <w:b/>
+              <w:sz w:val="24"/>
+              <w:szCs w:val="24"/>
+            </w:rPr>
+            <w:t>99</w:t>
+          </w:r>
+        </w:p>
+        <w:p>
+          <w:pPr>
+            <w:pStyle w:val="SemEspaamento"/>
+            <w:rPr>
+              <w:rFonts w:ascii="Arial" w:hAnsi="Arial" w:cs="Arial"/>
+              <w:b/>
+              <w:sz w:val="24"/>
+              <w:szCs w:val="24"/>
+              <w:lang w:val="en-US"/>
+            </w:rPr>
+          </w:pPr>
+          <w:r>
+            <w:rPr>
+              <w:rFonts w:ascii="Arial" w:eastAsia="Times New Roman" w:hAnsi="Arial" w:cs="Arial"/>
+              <w:b/>
+              <w:sz w:val="24"/>
+              <w:szCs w:val="24"/>
+            </w:rPr>
+            <w:tab/>
+          </w:r>
+          <w:r>
+            <w:rPr>
+              <w:rFonts w:ascii="Arial" w:eastAsia="Times New Roman" w:hAnsi="Arial" w:cs="Arial"/>
+              <w:b/>
+              <w:sz w:val="24"/>
+              <w:szCs w:val="24"/>
+              <w:lang w:val="en-US"/>
+            </w:rPr>
+            <w:t>ANEXO X</w:t>
+          </w:r>
+          <w:r>
+            <w:rPr>
+              <w:rFonts w:ascii="Arial" w:hAnsi="Arial" w:cs="Arial"/>
+              <w:sz w:val="24"/>
+              <w:szCs w:val="24"/>
+              <w:lang w:val="en-US"/>
+            </w:rPr>
+            <w:t xml:space="preserve"> SOCIAL</w:t>
+          </w:r>
+          <w:r>
+            <w:rPr>
+              <w:rFonts w:ascii="Arial" w:hAnsi="Arial" w:cs="Arial"/>
+              <w:sz w:val="24"/>
+              <w:szCs w:val="24"/>
+            </w:rPr>
+            <w:ptab w:relativeTo="margin" w:alignment="right" w:leader="dot"/>
+          </w:r>
+          <w:r>
+            <w:rPr>
+              <w:rFonts w:ascii="Arial" w:hAnsi="Arial" w:cs="Arial"/>
+              <w:b/>
+              <w:sz w:val="24"/>
+              <w:szCs w:val="24"/>
+              <w:lang w:val="en-US"/>
+            </w:rPr>
+            <w:t>101</w:t>
+          </w:r>
+        </w:p>
+        <w:p>
+          <w:pPr>
+            <w:pStyle w:val="SemEspaamento"/>
+            <w:rPr>
+              <w:rFonts w:ascii="Arial" w:hAnsi="Arial" w:cs="Arial"/>
+              <w:b/>
+              <w:sz w:val="24"/>
+              <w:szCs w:val="24"/>
+              <w:lang w:val="en-US"/>
+            </w:rPr>
+          </w:pPr>
+          <w:r>
+            <w:rPr>
+              <w:rFonts w:ascii="Arial" w:eastAsia="Times New Roman" w:hAnsi="Arial" w:cs="Arial"/>
+              <w:b/>
+              <w:sz w:val="24"/>
+              <w:szCs w:val="24"/>
+              <w:lang w:val="en-US"/>
+            </w:rPr>
+            <w:tab/>
+            <w:t>ANEXO XI</w:t>
+          </w:r>
+          <w:r>
+            <w:rPr>
+              <w:rFonts w:ascii="Arial" w:hAnsi="Arial" w:cs="Arial"/>
+              <w:sz w:val="24"/>
+              <w:szCs w:val="24"/>
+              <w:lang w:val="en-US"/>
+            </w:rPr>
+            <w:t xml:space="preserve"> TDD - TEST DRIVEN DEVELOPMENT</w:t>
+          </w:r>
+          <w:r>
+            <w:rPr>
+              <w:rFonts w:ascii="Arial" w:hAnsi="Arial" w:cs="Arial"/>
+              <w:sz w:val="24"/>
+              <w:szCs w:val="24"/>
+            </w:rPr>
+            <w:ptab w:relativeTo="margin" w:alignment="right" w:leader="dot"/>
+          </w:r>
+          <w:r>
+            <w:rPr>
+              <w:rFonts w:ascii="Arial" w:hAnsi="Arial" w:cs="Arial"/>
+              <w:b/>
+              <w:sz w:val="24"/>
+              <w:szCs w:val="24"/>
+              <w:lang w:val="en-US"/>
+            </w:rPr>
+            <w:t>103</w:t>
+          </w:r>
+        </w:p>
+        <w:p>
+          <w:pPr>
+            <w:pStyle w:val="SemEspaamento"/>
+            <w:rPr>
+              <w:rFonts w:ascii="Arial" w:hAnsi="Arial" w:cs="Arial"/>
+              <w:b/>
+              <w:sz w:val="24"/>
+              <w:szCs w:val="24"/>
+            </w:rPr>
+          </w:pPr>
+          <w:r>
+            <w:rPr>
+              <w:rFonts w:ascii="Arial" w:eastAsia="Times New Roman" w:hAnsi="Arial" w:cs="Arial"/>
+              <w:b/>
+              <w:sz w:val="24"/>
+              <w:szCs w:val="24"/>
+              <w:lang w:val="en-US"/>
+            </w:rPr>
+            <w:tab/>
+          </w:r>
+          <w:r>
+            <w:rPr>
+              <w:rFonts w:ascii="Arial" w:eastAsia="Times New Roman" w:hAnsi="Arial" w:cs="Arial"/>
+              <w:b/>
+              <w:sz w:val="24"/>
+              <w:szCs w:val="24"/>
+            </w:rPr>
+            <w:t>ANEXO I</w:t>
+          </w:r>
+          <w:r>
+            <w:rPr>
+              <w:rFonts w:ascii="Arial" w:hAnsi="Arial" w:cs="Arial"/>
+              <w:sz w:val="24"/>
+              <w:szCs w:val="24"/>
+            </w:rPr>
+            <w:t xml:space="preserve"> </w:t>
+          </w:r>
+          <w:r>
+            <w:rPr>
+              <w:rFonts w:ascii="Arial" w:hAnsi="Arial" w:cs="Arial"/>
+              <w:sz w:val="24"/>
+              <w:szCs w:val="24"/>
+            </w:rPr>
+            <w:t>TWILIO</w:t>
+          </w:r>
+          <w:r>
+            <w:rPr>
+              <w:rFonts w:ascii="Arial" w:hAnsi="Arial" w:cs="Arial"/>
+              <w:sz w:val="24"/>
+              <w:szCs w:val="24"/>
+            </w:rPr>
+            <w:ptab w:relativeTo="margin" w:alignment="right" w:leader="dot"/>
+          </w:r>
+          <w:r>
+            <w:rPr>
+              <w:rFonts w:ascii="Arial" w:hAnsi="Arial" w:cs="Arial"/>
+              <w:b/>
+              <w:sz w:val="24"/>
+              <w:szCs w:val="24"/>
+            </w:rPr>
+            <w:t>106</w:t>
+          </w:r>
+        </w:p>
+        <w:p>
+          <w:pPr>
+            <w:pStyle w:val="SemEspaamento"/>
+            <w:rPr>
+              <w:rFonts w:ascii="Arial" w:hAnsi="Arial" w:cs="Arial"/>
+              <w:b/>
+              <w:sz w:val="24"/>
+              <w:szCs w:val="24"/>
+            </w:rPr>
+          </w:pPr>
+        </w:p>
+        <w:p>
+          <w:pPr>
+            <w:pStyle w:val="SemEspaamento"/>
+            <w:rPr>
+              <w:rFonts w:ascii="Arial" w:hAnsi="Arial" w:cs="Arial"/>
+              <w:b/>
+              <w:sz w:val="24"/>
+              <w:szCs w:val="24"/>
+            </w:rPr>
+          </w:pPr>
+          <w:r>
+            <w:rPr>
+              <w:rFonts w:ascii="Arial" w:hAnsi="Arial" w:cs="Arial"/>
+              <w:b/>
+              <w:sz w:val="24"/>
+              <w:szCs w:val="24"/>
+            </w:rPr>
+            <w:tab/>
           </w:r>
         </w:p>
         <w:p>
@@ -1792,7 +2633,7 @@
 </file>
 
 <file path=customXml/itemProps1.xml><?xml version="1.0" encoding="utf-8"?>
-<ds:datastoreItem xmlns:ds="http://schemas.openxmlformats.org/officeDocument/2006/customXml" ds:itemID="{B13CE556-2545-4165-8E16-97B39140004D}">
+<ds:datastoreItem xmlns:ds="http://schemas.openxmlformats.org/officeDocument/2006/customXml" ds:itemID="{AE6E6462-BD3C-4B54-BFAA-5C23A7DA942A}">
   <ds:schemaRefs>
     <ds:schemaRef ds:uri="http://schemas.openxmlformats.org/officeDocument/2006/bibliography"/>
   </ds:schemaRefs>

</xml_diff>